<commit_message>
Made the skeleton of implementation plan in the developer documentation.
</commit_message>
<xml_diff>
--- a/SakkDolgozat Dokumentáció.docx
+++ b/SakkDolgozat Dokumentáció.docx
@@ -275,58 +275,26 @@
           <w:sz w:val="28"/>
           <w:szCs w:val="28"/>
         </w:rPr>
-        <w:t xml:space="preserve">Dr. </w:t>
-      </w:r>
-      <w:proofErr w:type="spellStart"/>
-      <w:r>
-        <w:rPr>
-          <w:rFonts w:ascii="Times New Roman" w:hAnsi="Times New Roman" w:cs="Times New Roman"/>
-          <w:b/>
-          <w:bCs/>
+        <w:t>Dr. Kozsik Tamás</w:t>
+      </w:r>
+    </w:p>
+    <w:p>
+      <w:pPr>
+        <w:pStyle w:val="Nincstrkz"/>
+        <w:jc w:val="center"/>
+        <w:rPr>
+          <w:rFonts w:ascii="Times New Roman" w:hAnsi="Times New Roman" w:cs="Times New Roman"/>
           <w:sz w:val="28"/>
           <w:szCs w:val="28"/>
         </w:rPr>
-        <w:t>Kozsik</w:t>
-      </w:r>
-      <w:proofErr w:type="spellEnd"/>
-      <w:r>
-        <w:rPr>
-          <w:rFonts w:ascii="Times New Roman" w:hAnsi="Times New Roman" w:cs="Times New Roman"/>
-          <w:b/>
-          <w:bCs/>
+      </w:pPr>
+      <w:r>
+        <w:rPr>
+          <w:rFonts w:ascii="Times New Roman" w:hAnsi="Times New Roman" w:cs="Times New Roman"/>
           <w:sz w:val="28"/>
           <w:szCs w:val="28"/>
         </w:rPr>
-        <w:t xml:space="preserve"> Tamás</w:t>
-      </w:r>
-    </w:p>
-    <w:p>
-      <w:pPr>
-        <w:pStyle w:val="Nincstrkz"/>
-        <w:jc w:val="center"/>
-        <w:rPr>
-          <w:rFonts w:ascii="Times New Roman" w:hAnsi="Times New Roman" w:cs="Times New Roman"/>
-          <w:sz w:val="28"/>
-          <w:szCs w:val="28"/>
-        </w:rPr>
-      </w:pPr>
-      <w:proofErr w:type="spellStart"/>
-      <w:r>
-        <w:rPr>
-          <w:rFonts w:ascii="Times New Roman" w:hAnsi="Times New Roman" w:cs="Times New Roman"/>
-          <w:sz w:val="28"/>
-          <w:szCs w:val="28"/>
-        </w:rPr>
-        <w:t>Phd</w:t>
-      </w:r>
-      <w:proofErr w:type="spellEnd"/>
-      <w:r>
-        <w:rPr>
-          <w:rFonts w:ascii="Times New Roman" w:hAnsi="Times New Roman" w:cs="Times New Roman"/>
-          <w:sz w:val="28"/>
-          <w:szCs w:val="28"/>
-        </w:rPr>
-        <w:t>, docens</w:t>
+        <w:t>Phd, docens</w:t>
       </w:r>
     </w:p>
     <w:p>
@@ -558,34 +526,14 @@
           <w:rPr>
             <w:rStyle w:val="Hiperhivatkozs"/>
           </w:rPr>
-          <w:t>https://github.com/</w:t>
-        </w:r>
-        <w:r>
-          <w:rPr>
-            <w:rStyle w:val="Hiperhivatkozs"/>
-          </w:rPr>
-          <w:t>g</w:t>
-        </w:r>
-        <w:r>
-          <w:rPr>
-            <w:rStyle w:val="Hiperhivatkozs"/>
-          </w:rPr>
-          <w:t>abrisattila/Chess.git</w:t>
+          <w:t>https://github.com/gabrisattila/Chess.git</w:t>
         </w:r>
       </w:hyperlink>
       <w:r>
         <w:t xml:space="preserve"> . Ennek a linknek a birtokában bárki élvezheti a játék nyújtotta élvezeteket. </w:t>
       </w:r>
       <w:r>
-        <w:t xml:space="preserve">A szükséges attribútumok egy telepített </w:t>
-      </w:r>
-      <w:proofErr w:type="spellStart"/>
-      <w:r>
-        <w:t>jdk</w:t>
-      </w:r>
-      <w:proofErr w:type="spellEnd"/>
-      <w:r>
-        <w:t xml:space="preserve"> 19, min. 4 GB RAM a megfelelő minőség megtartása végett és 1 MB szabad tárhely. </w:t>
+        <w:t xml:space="preserve">A szükséges attribútumok egy telepített jdk 19, min. 4 GB RAM a megfelelő minőség megtartása végett és 1 MB szabad tárhely. </w:t>
       </w:r>
       <w:r>
         <w:t>A legegyszerűbb üzembe helyezés a következő képen zajlik:</w:t>
@@ -600,42 +548,10 @@
         </w:numPr>
       </w:pPr>
       <w:r>
-        <w:t xml:space="preserve">A fenti linken elérhető a </w:t>
-      </w:r>
-      <w:proofErr w:type="spellStart"/>
-      <w:r>
-        <w:t>github</w:t>
-      </w:r>
-      <w:proofErr w:type="spellEnd"/>
-      <w:r>
-        <w:t xml:space="preserve"> </w:t>
-      </w:r>
-      <w:proofErr w:type="spellStart"/>
-      <w:r>
-        <w:t>repository</w:t>
-      </w:r>
-      <w:proofErr w:type="spellEnd"/>
-      <w:r>
-        <w:t xml:space="preserve">-t, ezt a </w:t>
-      </w:r>
-      <w:proofErr w:type="spellStart"/>
-      <w:r>
-        <w:t>Code</w:t>
-      </w:r>
-      <w:proofErr w:type="spellEnd"/>
-      <w:r>
-        <w:t>&lt;&gt; gombra kattintás után letölthető az összecsomagolt file. (</w:t>
-      </w:r>
-      <w:r>
-        <w:t>.</w:t>
-      </w:r>
-      <w:proofErr w:type="spellStart"/>
-      <w:r>
-        <w:t>zip</w:t>
-      </w:r>
-      <w:proofErr w:type="spellEnd"/>
-      <w:r>
-        <w:t xml:space="preserve"> </w:t>
+        <w:t>A fenti linken elérhető a github repository-t, ezt a Code&lt;&gt; gombra kattintás után letölthető az összecsomagolt file. (</w:t>
+      </w:r>
+      <w:r>
+        <w:t xml:space="preserve">.zip </w:t>
       </w:r>
       <w:r>
         <w:t>állomány)</w:t>
@@ -653,29 +569,11 @@
         <w:t xml:space="preserve">Az ezutáni futtatáshoz két út is vezethet. Az egyik megoldásban a játékos saját kezűleg fordítja majd futtatja </w:t>
       </w:r>
       <w:r>
-        <w:t xml:space="preserve">a programot. Amennyiben megvan hozzá a telepített </w:t>
-      </w:r>
-      <w:proofErr w:type="spellStart"/>
-      <w:r>
-        <w:t>jdk</w:t>
-      </w:r>
-      <w:proofErr w:type="spellEnd"/>
-      <w:r>
-        <w:t xml:space="preserve"> környezet. (min. java 19) A project mappán belül a Main.java fájl elérési útja a következő: </w:t>
-      </w:r>
-      <w:proofErr w:type="spellStart"/>
-      <w:r>
-        <w:t>src</w:t>
-      </w:r>
-      <w:proofErr w:type="spellEnd"/>
-      <w:r>
-        <w:t>\main\java\</w:t>
-      </w:r>
-      <w:proofErr w:type="spellStart"/>
-      <w:r>
-        <w:t>classes</w:t>
-      </w:r>
-      <w:proofErr w:type="spellEnd"/>
+        <w:t xml:space="preserve">a programot. Amennyiben megvan hozzá a telepített jdk környezet. (min. java 19) A project mappán belül a Main.java fájl elérési útja a következő: </w:t>
+      </w:r>
+      <w:r>
+        <w:t>src\main\java\classes</w:t>
+      </w:r>
       <w:r>
         <w:t xml:space="preserve">\Main.java Ezt fordítva majd futtatva minden gond nélkül igénybe vehető a játék nyújtotta kihívás. Windows operációs rendszer alatt annyi előnye van a játékosnak, hogy a mappában található egy chess.exe file, aminek a futtatásával megspórolja ezeket a lépéseket. </w:t>
       </w:r>
@@ -689,31 +587,7 @@
         </w:numPr>
       </w:pPr>
       <w:r>
-        <w:t xml:space="preserve">A másik opció a java fejlesztő környezeten keresztül történő futtatás. Tudom ajánlani az </w:t>
-      </w:r>
-      <w:proofErr w:type="spellStart"/>
-      <w:r>
-        <w:t>Intellij</w:t>
-      </w:r>
-      <w:proofErr w:type="spellEnd"/>
-      <w:r>
-        <w:t xml:space="preserve"> Idea környezetet mely a piacon szereplő legfelhasználó barátabb ide. Letöltése után nyissa meg a letöltött .</w:t>
-      </w:r>
-      <w:proofErr w:type="spellStart"/>
-      <w:r>
-        <w:t>zip</w:t>
-      </w:r>
-      <w:proofErr w:type="spellEnd"/>
-      <w:r>
-        <w:t xml:space="preserve">-ben található mappát mint </w:t>
-      </w:r>
-      <w:proofErr w:type="spellStart"/>
-      <w:r>
-        <w:t>IntelliJ</w:t>
-      </w:r>
-      <w:proofErr w:type="spellEnd"/>
-      <w:r>
-        <w:t xml:space="preserve"> projekt fájlt és a</w:t>
+        <w:t>A másik opció a java fejlesztő környezeten keresztül történő futtatás. Tudom ajánlani az Intellij Idea környezetet mely a piacon szereplő legfelhasználó barátabb ide. Letöltése után nyissa meg a letöltött .zip-ben található mappát mint IntelliJ projekt fájlt és a</w:t>
       </w:r>
       <w:r>
         <w:t xml:space="preserve"> további szükséges beállításokat bízza rá az ide-re.</w:t>
@@ -930,39 +804,7 @@
         <w:t xml:space="preserve">. </w:t>
       </w:r>
       <w:r>
-        <w:t xml:space="preserve">Ugyanis az AI gondolkodásának ez képezi az alapját. Bármilyen állásból kiindulva a megfelelő információk (melyik oldallal kell gondolkodnia, </w:t>
-      </w:r>
-      <w:proofErr w:type="spellStart"/>
-      <w:r>
-        <w:t>em-passant</w:t>
-      </w:r>
-      <w:proofErr w:type="spellEnd"/>
-      <w:r>
-        <w:t xml:space="preserve"> lépés lehetőség van-e jelenleg, melyik oldal(</w:t>
-      </w:r>
-      <w:proofErr w:type="spellStart"/>
-      <w:r>
-        <w:t>ak</w:t>
-      </w:r>
-      <w:proofErr w:type="spellEnd"/>
-      <w:r>
-        <w:t>)</w:t>
-      </w:r>
-      <w:proofErr w:type="spellStart"/>
-      <w:r>
-        <w:t>ra</w:t>
-      </w:r>
-      <w:proofErr w:type="spellEnd"/>
-      <w:r>
-        <w:t xml:space="preserve"> sáncolhat a királya, sakkban van-e) és a szabályok ismeretében, legenerálja az adott pozícióból keletkezhető összes másikat. Ez eléggé könnyen belátható időn belül a lehetőségek számának már csak becslésétől is kombinatorikus robbanáshoz vezethet. Szükséges tehát egy értékelő algoritmus mellyel adott - emberi szemmel triviálisan - felesleges állások további </w:t>
-      </w:r>
-      <w:proofErr w:type="spellStart"/>
-      <w:r>
-        <w:t>végigszámolásától</w:t>
-      </w:r>
-      <w:proofErr w:type="spellEnd"/>
-      <w:r>
-        <w:t xml:space="preserve"> kíméljük meg a számítógépet.</w:t>
+        <w:t>Ugyanis az AI gondolkodásának ez képezi az alapját. Bármilyen állásból kiindulva a megfelelő információk (melyik oldallal kell gondolkodnia, em-passant lépés lehetőség van-e jelenleg, melyik oldal(ak)ra sáncolhat a királya, sakkban van-e) és a szabályok ismeretében, legenerálja az adott pozícióból keletkezhető összes másikat. Ez eléggé könnyen belátható időn belül a lehetőségek számának már csak becslésétől is kombinatorikus robbanáshoz vezethet. Szükséges tehát egy értékelő algoritmus mellyel adott - emberi szemmel triviálisan - felesleges állások további végigszámolásától kíméljük meg a számítógépet.</w:t>
       </w:r>
       <w:r>
         <w:t xml:space="preserve"> Erről bővebben a … fejezetben írok</w:t>
@@ -973,13 +815,8 @@
         <w:ind w:firstLine="567"/>
       </w:pPr>
       <w:r>
-        <w:t xml:space="preserve">  Az másodikra már előttem is készítettek megoldást. Erre kutatásaim közben, hál’ Istennek, rábukkantam. Ez az úgynevezett FEN </w:t>
-      </w:r>
-      <w:proofErr w:type="spellStart"/>
-      <w:r>
-        <w:t>string</w:t>
-      </w:r>
-      <w:proofErr w:type="spellEnd"/>
+        <w:t xml:space="preserve">  Az másodikra már előttem is készítettek megoldást. Erre kutatásaim közben, hál’ Istennek, rábukkantam. Ez az úgynevezett FEN string</w:t>
+      </w:r>
       <w:r>
         <w:t>*</w:t>
       </w:r>
@@ -1019,26 +856,259 @@
       <w:r>
         <w:t>Megoldási Terv</w:t>
       </w:r>
-    </w:p>
+      <w:r>
+        <w:t xml:space="preserve"> </w:t>
+      </w:r>
+    </w:p>
+    <w:p>
+      <w:pPr>
+        <w:pStyle w:val="Listaszerbekezds"/>
+        <w:numPr>
+          <w:ilvl w:val="0"/>
+          <w:numId w:val="3"/>
+        </w:numPr>
+      </w:pPr>
+      <w:r>
+        <w:t>Az minimax és annak vágóalgoritmusa.</w:t>
+      </w:r>
+    </w:p>
+    <w:p>
+      <w:pPr>
+        <w:pStyle w:val="Listaszerbekezds"/>
+        <w:numPr>
+          <w:ilvl w:val="1"/>
+          <w:numId w:val="3"/>
+        </w:numPr>
+      </w:pPr>
+      <w:r>
+        <w:t xml:space="preserve">Miért kell szálakban gondolkodnunk? </w:t>
+      </w:r>
+    </w:p>
+    <w:p>
+      <w:pPr>
+        <w:pStyle w:val="Listaszerbekezds"/>
+        <w:numPr>
+          <w:ilvl w:val="1"/>
+          <w:numId w:val="3"/>
+        </w:numPr>
+      </w:pPr>
+      <w:r>
+        <w:t>Thread fogalma</w:t>
+      </w:r>
+    </w:p>
+    <w:p>
+      <w:pPr>
+        <w:pStyle w:val="Listaszerbekezds"/>
+        <w:numPr>
+          <w:ilvl w:val="1"/>
+          <w:numId w:val="3"/>
+        </w:numPr>
+      </w:pPr>
+      <w:r>
+        <w:t>G</w:t>
+      </w:r>
+      <w:r>
+        <w:t>yakorlati jelentősége</w:t>
+      </w:r>
+    </w:p>
+    <w:p>
+      <w:pPr>
+        <w:pStyle w:val="Listaszerbekezds"/>
+        <w:numPr>
+          <w:ilvl w:val="1"/>
+          <w:numId w:val="3"/>
+        </w:numPr>
+      </w:pPr>
+      <w:r>
+        <w:t>J</w:t>
+      </w:r>
+      <w:r>
+        <w:t>elenleg tapasztalni kívánt előnye)</w:t>
+      </w:r>
+    </w:p>
+    <w:p>
+      <w:pPr>
+        <w:pStyle w:val="Listaszerbekezds"/>
+        <w:numPr>
+          <w:ilvl w:val="1"/>
+          <w:numId w:val="3"/>
+        </w:numPr>
+      </w:pPr>
+      <w:r>
+        <w:lastRenderedPageBreak/>
+        <w:t>A döntési algoritmus miben léte, az ötlet kiindulási alapja (rizsa about the eredet of sakk and how it’s corelates with my idea (Apa szövegének felvezetése))</w:t>
+      </w:r>
+    </w:p>
+    <w:p>
+      <w:pPr>
+        <w:pStyle w:val="Listaszerbekezds"/>
+        <w:numPr>
+          <w:ilvl w:val="0"/>
+          <w:numId w:val="3"/>
+        </w:numPr>
+      </w:pPr>
+      <w:r>
+        <w:t xml:space="preserve">Miért használok technically singleton megvalósítást. </w:t>
+      </w:r>
+    </w:p>
+    <w:p>
+      <w:pPr>
+        <w:pStyle w:val="Listaszerbekezds"/>
+        <w:numPr>
+          <w:ilvl w:val="1"/>
+          <w:numId w:val="3"/>
+        </w:numPr>
+      </w:pPr>
+      <w:r>
+        <w:t>Mi is a singleton</w:t>
+      </w:r>
+      <w:r>
+        <w:t>. (Singleton definition)</w:t>
+      </w:r>
+    </w:p>
+    <w:p>
+      <w:pPr>
+        <w:pStyle w:val="Listaszerbekezds"/>
+        <w:numPr>
+          <w:ilvl w:val="1"/>
+          <w:numId w:val="3"/>
+        </w:numPr>
+      </w:pPr>
+      <w:r>
+        <w:t>A</w:t>
+      </w:r>
+      <w:r>
+        <w:t>nnak jelentősége</w:t>
+      </w:r>
+      <w:r>
+        <w:t xml:space="preserve"> </w:t>
+      </w:r>
+      <w:r>
+        <w:t>az exponenci</w:t>
+      </w:r>
+      <w:r>
+        <w:t>á</w:t>
+      </w:r>
+      <w:r>
+        <w:t>l</w:t>
+      </w:r>
+      <w:r>
+        <w:t>i</w:t>
+      </w:r>
+      <w:r>
+        <w:t>s</w:t>
+      </w:r>
+      <w:r>
+        <w:t>an növekvő adatmennyiség</w:t>
+      </w:r>
+      <w:r>
+        <w:t xml:space="preserve"> leküzdésé</w:t>
+      </w:r>
+      <w:r>
+        <w:t>be</w:t>
+      </w:r>
+      <w:r>
+        <w:t>n.</w:t>
+      </w:r>
+    </w:p>
+    <w:p>
+      <w:pPr>
+        <w:pStyle w:val="Listaszerbekezds"/>
+        <w:numPr>
+          <w:ilvl w:val="1"/>
+          <w:numId w:val="3"/>
+        </w:numPr>
+      </w:pPr>
+      <w:r>
+        <w:t>Ehhez kapcsolódóan a körvonalazódó osztály architektúra.</w:t>
+      </w:r>
+    </w:p>
+    <w:p>
+      <w:pPr>
+        <w:pStyle w:val="Listaszerbekezds"/>
+        <w:numPr>
+          <w:ilvl w:val="1"/>
+          <w:numId w:val="3"/>
+        </w:numPr>
+      </w:pPr>
+      <w:r>
+        <w:t>Milyen szálakhoz kapcsolódó egyéb szükséges elemeket hívok még segítségül?</w:t>
+      </w:r>
+    </w:p>
+    <w:p>
+      <w:pPr>
+        <w:pStyle w:val="Listaszerbekezds"/>
+        <w:numPr>
+          <w:ilvl w:val="2"/>
+          <w:numId w:val="3"/>
+        </w:numPr>
+      </w:pPr>
+      <w:r>
+        <w:t>BlockingQueue definition</w:t>
+      </w:r>
+      <w:r>
+        <w:tab/>
+      </w:r>
+    </w:p>
+    <w:p>
+      <w:pPr>
+        <w:pStyle w:val="Listaszerbekezds"/>
+        <w:numPr>
+          <w:ilvl w:val="0"/>
+          <w:numId w:val="3"/>
+        </w:numPr>
+      </w:pPr>
+      <w:r>
+        <w:t>Az alap megjelenítés</w:t>
+      </w:r>
+    </w:p>
+    <w:p>
+      <w:pPr>
+        <w:pStyle w:val="Listaszerbekezds"/>
+        <w:numPr>
+          <w:ilvl w:val="1"/>
+          <w:numId w:val="3"/>
+        </w:numPr>
+      </w:pPr>
+      <w:r>
+        <w:t>A</w:t>
+      </w:r>
+      <w:r>
+        <w:t>nnak kapcsolata a szálakkal</w:t>
+      </w:r>
+      <w:r>
+        <w:t xml:space="preserve"> </w:t>
+      </w:r>
+    </w:p>
+    <w:p>
+      <w:pPr>
+        <w:pStyle w:val="Listaszerbekezds"/>
+        <w:numPr>
+          <w:ilvl w:val="1"/>
+          <w:numId w:val="3"/>
+        </w:numPr>
+      </w:pPr>
+      <w:r>
+        <w:t>I</w:t>
+      </w:r>
+      <w:r>
+        <w:t>nvoke later</w:t>
+      </w:r>
+    </w:p>
+    <w:p/>
     <w:p>
       <w:pPr>
         <w:pStyle w:val="Cmsor2"/>
       </w:pPr>
       <w:r>
-        <w:t>Megvalósítás:</w:t>
-      </w:r>
-    </w:p>
-    <w:p>
-      <w:r>
-        <w:t>Ide listázni az eddigi fejlesztői dokumentációt.</w:t>
-      </w:r>
-    </w:p>
-    <w:p>
-      <w:pPr>
-        <w:pStyle w:val="Cmsor2"/>
-      </w:pPr>
-      <w:r>
-        <w:lastRenderedPageBreak/>
+        <w:t>Megvalósítás</w:t>
+      </w:r>
+    </w:p>
+    <w:p>
+      <w:pPr>
+        <w:pStyle w:val="Cmsor3"/>
+      </w:pPr>
+      <w:r>
         <w:t>Szálak</w:t>
       </w:r>
     </w:p>
@@ -1050,69 +1120,13 @@
         <w:t xml:space="preserve">A program szálakra bontása szükséges volt, mert ha szekvenciálisan dolgoznánk ki a megoldást az elvezet ahhoz a problémához ami a következő módon jelentkezik: kiválasztok, majd lépek egyet a figurával a készített GUI felületen. Ekkor a program agyában ez tudatosul és el is kezdi számolni mi lehet a megfelelő válaszlépés. De ezalatt a játékos nem lát semmilyen változást a táblán, a lépés vizualizációja elmarad. Ez azért van mert a </w:t>
       </w:r>
       <w:r>
-        <w:t xml:space="preserve">java </w:t>
-      </w:r>
-      <w:proofErr w:type="spellStart"/>
-      <w:r>
-        <w:t>swing</w:t>
-      </w:r>
-      <w:proofErr w:type="spellEnd"/>
-      <w:r>
-        <w:t xml:space="preserve">-ben megvalósított GUI by default külön szálon fut, és nem végzi el a </w:t>
-      </w:r>
-      <w:proofErr w:type="spellStart"/>
-      <w:r>
-        <w:t>repaint</w:t>
-      </w:r>
-      <w:proofErr w:type="spellEnd"/>
-      <w:r>
-        <w:t xml:space="preserve"> műveletet egészen addig míg az összes általa meghívott</w:t>
+        <w:t>java swing-ben megvalósított GUI by default külön szálon fut, és nem végzi el a repaint műveletet egészen addig míg az összes általa meghívott</w:t>
       </w:r>
       <w:r>
         <w:t xml:space="preserve"> plusz</w:t>
       </w:r>
       <w:r>
-        <w:t xml:space="preserve"> művelet le nem zárul. Ez esetünkben pedig ugye az általában gigantikus méreteket öltő minimax algoritmus. Így szakszerű átgondolás után adódik az ötlet, hogy a programot legalább kettő, vagy több párhuzamosított szállal valósítsuk meg. Ennek megfelelően lesz egy EDT azaz </w:t>
-      </w:r>
-      <w:proofErr w:type="spellStart"/>
-      <w:r>
-        <w:t>Event</w:t>
-      </w:r>
-      <w:proofErr w:type="spellEnd"/>
-      <w:r>
-        <w:t xml:space="preserve"> </w:t>
-      </w:r>
-      <w:proofErr w:type="spellStart"/>
-      <w:r>
-        <w:t>Dispatch</w:t>
-      </w:r>
-      <w:proofErr w:type="spellEnd"/>
-      <w:r>
-        <w:t xml:space="preserve"> </w:t>
-      </w:r>
-      <w:proofErr w:type="spellStart"/>
-      <w:r>
-        <w:t>Thread</w:t>
-      </w:r>
-      <w:proofErr w:type="spellEnd"/>
-      <w:r>
-        <w:t xml:space="preserve"> osztályom, mely kezeli a grafikus interfész változásait, és csak a megfelelő műveletek lezajlása után ütemezi be a gép gondolkodását implementáló szálat. Kiemelt fontosságnak örvend, hogy az AI elindítása az </w:t>
-      </w:r>
-      <w:proofErr w:type="spellStart"/>
-      <w:r>
-        <w:t>invokeLater</w:t>
-      </w:r>
-      <w:proofErr w:type="spellEnd"/>
-      <w:r>
-        <w:t xml:space="preserve">* metóduson keresztül történik, mely garantálja, hogy a kalkuláció az után induljon el, miután a </w:t>
-      </w:r>
-      <w:proofErr w:type="spellStart"/>
-      <w:r>
-        <w:t>repaint</w:t>
-      </w:r>
-      <w:proofErr w:type="spellEnd"/>
-      <w:r>
-        <w:t xml:space="preserve"> metódus már megtörtént. </w:t>
+        <w:t xml:space="preserve"> művelet le nem zárul. Ez esetünkben pedig ugye az általában gigantikus méreteket öltő minimax algoritmus. Így szakszerű átgondolás után adódik az ötlet, hogy a programot legalább kettő, vagy több párhuzamosított szállal valósítsuk meg. Ennek megfelelően lesz egy EDT azaz Event Dispatch Thread osztályom, mely kezeli a grafikus interfész változásait, és csak a megfelelő műveletek lezajlása után ütemezi be a gép gondolkodását implementáló szálat. Kiemelt fontosságnak örvend, hogy az AI elindítása az invokeLater* metóduson keresztül történik, mely garantálja, hogy a kalkuláció az után induljon el, miután a repaint metódus már megtörtént. </w:t>
       </w:r>
     </w:p>
     <w:p>
@@ -1120,20 +1134,12 @@
         <w:ind w:firstLine="567"/>
       </w:pPr>
       <w:r>
-        <w:t>TODO Tehát milyen szálak vannak, mik is azok a szálak (</w:t>
-      </w:r>
-      <w:proofErr w:type="spellStart"/>
-      <w:r>
-        <w:t>def</w:t>
-      </w:r>
-      <w:proofErr w:type="spellEnd"/>
-      <w:r>
-        <w:t>.)</w:t>
-      </w:r>
-    </w:p>
-    <w:p>
-      <w:pPr>
-        <w:pStyle w:val="Cmsor2"/>
+        <w:t>TODO Tehát milyen szálak vannak, mik is azok a szálak (def.)</w:t>
+      </w:r>
+    </w:p>
+    <w:p>
+      <w:pPr>
+        <w:pStyle w:val="Cmsor3"/>
       </w:pPr>
       <w:r>
         <w:t>Folyamat diagrammok</w:t>
@@ -1241,7 +1247,7 @@
     </w:p>
     <w:p>
       <w:pPr>
-        <w:pStyle w:val="Cmsor2"/>
+        <w:pStyle w:val="Cmsor3"/>
       </w:pPr>
       <w:r>
         <w:lastRenderedPageBreak/>
@@ -1267,7 +1273,7 @@
     </w:p>
     <w:p>
       <w:pPr>
-        <w:pStyle w:val="Cmsor2"/>
+        <w:pStyle w:val="Cmsor3"/>
       </w:pPr>
       <w:r>
         <w:t>Komponens</w:t>
@@ -1279,7 +1285,7 @@
     <w:p/>
     <w:p>
       <w:pPr>
-        <w:pStyle w:val="Cmsor2"/>
+        <w:pStyle w:val="Cmsor3"/>
       </w:pPr>
       <w:r>
         <w:t>Osztály architektúra</w:t>
@@ -1298,20 +1304,12 @@
         <w:ind w:firstLine="567"/>
       </w:pPr>
       <w:r>
-        <w:t xml:space="preserve">TODO beszélni a </w:t>
-      </w:r>
-      <w:proofErr w:type="spellStart"/>
-      <w:r>
-        <w:t>singleton</w:t>
-      </w:r>
-      <w:proofErr w:type="spellEnd"/>
-      <w:r>
-        <w:t>-okról és a programban betöltött fontos szerepükről</w:t>
-      </w:r>
-    </w:p>
-    <w:p>
-      <w:pPr>
-        <w:pStyle w:val="Cmsor2"/>
+        <w:t>TODO beszélni a singleton-okról és a programban betöltött fontos szerepükről</w:t>
+      </w:r>
+    </w:p>
+    <w:p>
+      <w:pPr>
+        <w:pStyle w:val="Cmsor3"/>
       </w:pPr>
       <w:r>
         <w:t>Osztály diagrammo</w:t>
@@ -1323,7 +1321,7 @@
     <w:p/>
     <w:p>
       <w:pPr>
-        <w:pStyle w:val="Cmsor2"/>
+        <w:pStyle w:val="Cmsor3"/>
       </w:pPr>
       <w:r>
         <w:t>Ai vs Human &amp; Ai vs Ai részletezés</w:t>
@@ -1352,13 +1350,8 @@
       <w:pPr>
         <w:pStyle w:val="Cmsor3"/>
       </w:pPr>
-      <w:proofErr w:type="spellStart"/>
-      <w:r>
-        <w:t>Paraméterezhetőség</w:t>
-      </w:r>
-      <w:proofErr w:type="spellEnd"/>
-      <w:r>
-        <w:t xml:space="preserve"> tesztelése</w:t>
+      <w:r>
+        <w:t>Paraméterezhetőség tesztelése</w:t>
       </w:r>
     </w:p>
     <w:p/>
@@ -1366,13 +1359,8 @@
       <w:pPr>
         <w:pStyle w:val="Cmsor3"/>
       </w:pPr>
-      <w:proofErr w:type="spellStart"/>
-      <w:r>
-        <w:t>Exception-ök</w:t>
-      </w:r>
-      <w:proofErr w:type="spellEnd"/>
-      <w:r>
-        <w:t xml:space="preserve"> tesztelése </w:t>
+      <w:r>
+        <w:t xml:space="preserve">Exception-ök tesztelése </w:t>
       </w:r>
     </w:p>
     <w:p/>
@@ -1694,7 +1682,7 @@
         <w:rFonts w:ascii="Calibri" w:eastAsiaTheme="minorHAnsi" w:hAnsi="Calibri" w:cs="Calibri" w:hint="default"/>
       </w:rPr>
     </w:lvl>
-    <w:lvl w:ilvl="1" w:tplc="040E0003" w:tentative="1">
+    <w:lvl w:ilvl="1" w:tplc="040E0003">
       <w:start w:val="1"/>
       <w:numFmt w:val="bullet"/>
       <w:lvlText w:val="o"/>
@@ -1706,7 +1694,7 @@
         <w:rFonts w:ascii="Courier New" w:hAnsi="Courier New" w:cs="Courier New" w:hint="default"/>
       </w:rPr>
     </w:lvl>
-    <w:lvl w:ilvl="2" w:tplc="040E0005" w:tentative="1">
+    <w:lvl w:ilvl="2" w:tplc="040E0005">
       <w:start w:val="1"/>
       <w:numFmt w:val="bullet"/>
       <w:lvlText w:val=""/>
@@ -1794,7 +1782,7 @@
   <w:abstractNum w:abstractNumId="3" w15:restartNumberingAfterBreak="0">
     <w:nsid w:val="646D6DBF"/>
     <w:multiLevelType w:val="multilevel"/>
-    <w:tmpl w:val="2110D692"/>
+    <w:tmpl w:val="EA9CEB0C"/>
     <w:lvl w:ilvl="0">
       <w:start w:val="1"/>
       <w:numFmt w:val="decimal"/>

</xml_diff>

<commit_message>
Started to write the implementation plan.
</commit_message>
<xml_diff>
--- a/SakkDolgozat Dokumentáció.docx
+++ b/SakkDolgozat Dokumentáció.docx
@@ -862,11 +862,7 @@
     </w:p>
     <w:p>
       <w:pPr>
-        <w:pStyle w:val="Listaszerbekezds"/>
-        <w:numPr>
-          <w:ilvl w:val="0"/>
-          <w:numId w:val="3"/>
-        </w:numPr>
+        <w:pStyle w:val="Cmsor3"/>
       </w:pPr>
       <w:r>
         <w:t>Az minimax és annak vágóalgoritmusa.</w:t>
@@ -874,11 +870,161 @@
     </w:p>
     <w:p>
       <w:pPr>
-        <w:pStyle w:val="Listaszerbekezds"/>
-        <w:numPr>
-          <w:ilvl w:val="1"/>
-          <w:numId w:val="3"/>
-        </w:numPr>
+        <w:ind w:firstLine="567"/>
+      </w:pPr>
+      <w:r>
+        <w:t xml:space="preserve">Az egész </w:t>
+      </w:r>
+      <w:r>
+        <w:t xml:space="preserve">ötlet a minimax algoritmus helyes működésének feltételezésén alapszik. Ugyanis amennyiben végtelen nagyságú és erősségű erőforrás állna a rendelkezésre a minimax algoritmus </w:t>
+      </w:r>
+      <w:r>
+        <w:lastRenderedPageBreak/>
+        <w:t>megfelelő megoldást tudna szolgáltatni. Mivel az általa létrehozott fa megfelelően képezi le a lehetségesen keletkező jövőbe</w:t>
+      </w:r>
+      <w:r>
+        <w:t>li</w:t>
+      </w:r>
+      <w:r>
+        <w:t xml:space="preserve"> állásokat. A probléma természetesen abból fakad, hogy a legamatőrebb sakkozó is rövid időn belül belátja a rengeteg keletkező információ feleslegességét. Másként szólva nem igazán szokás a4 - et lépni kezdőlépésként. Megint másként mondhat</w:t>
+      </w:r>
+      <w:r>
+        <w:t>ó</w:t>
+      </w:r>
+      <w:r>
+        <w:t xml:space="preserve"> az, hogy egy kicsit tapasztalt játékos számára tapasztalatai alapján </w:t>
+      </w:r>
+      <w:r>
+        <w:t>biztos</w:t>
+      </w:r>
+      <w:r>
+        <w:t xml:space="preserve"> az említett lépés </w:t>
+      </w:r>
+      <w:r>
+        <w:t>elhanyagolhatóságában</w:t>
+      </w:r>
+      <w:r>
+        <w:t>. Valamint</w:t>
+      </w:r>
+      <w:r>
+        <w:t xml:space="preserve"> nem áll</w:t>
+      </w:r>
+      <w:r>
+        <w:t xml:space="preserve"> végtelen erőforrás rendelke</w:t>
+      </w:r>
+      <w:r>
+        <w:t>zés</w:t>
+      </w:r>
+      <w:r>
+        <w:t>re</w:t>
+      </w:r>
+      <w:r>
+        <w:t>.</w:t>
+      </w:r>
+      <w:r>
+        <w:t xml:space="preserve"> A nagy kérdés; ki lehet</w:t>
+      </w:r>
+      <w:r>
+        <w:t xml:space="preserve">-e szűrni egyet-kettőt, esetleg többet is a felesleges pozíciókból? </w:t>
+      </w:r>
+    </w:p>
+    <w:p>
+      <w:pPr>
+        <w:ind w:firstLine="567"/>
+      </w:pPr>
+      <w:r>
+        <w:t xml:space="preserve">Természetesen igen. Ehhez be kell </w:t>
+      </w:r>
+      <w:r>
+        <w:t xml:space="preserve">majd </w:t>
+      </w:r>
+      <w:r>
+        <w:t>vezetn</w:t>
+      </w:r>
+      <w:r>
+        <w:t xml:space="preserve">i </w:t>
+      </w:r>
+      <w:r>
+        <w:t xml:space="preserve">egy stratégiai </w:t>
+      </w:r>
+      <w:r>
+        <w:t>döntést</w:t>
+      </w:r>
+      <w:r>
+        <w:t xml:space="preserve"> - inkább többé mint kevésbé -</w:t>
+      </w:r>
+      <w:r>
+        <w:t xml:space="preserve"> </w:t>
+      </w:r>
+      <w:r>
+        <w:t>helyesen meg</w:t>
+      </w:r>
+      <w:r>
+        <w:t>hozni tudó algoritmust. Ez azért szükséges mert adott állás után el kell dönten</w:t>
+      </w:r>
+      <w:r>
+        <w:t>i</w:t>
+      </w:r>
+      <w:r>
+        <w:t xml:space="preserve">, hogy érdemes-e tovább folytatni abból továbbiak létrehozását. Eddig tiszta sor, a gond akkor jön amikor meg </w:t>
+      </w:r>
+      <w:r>
+        <w:t>kell</w:t>
+      </w:r>
+      <w:r>
+        <w:t xml:space="preserve"> alapozni, hogy ez az ítélethozatal mi alapján történjen. Az embereknél ez a tapasztalat és az abból keletkező</w:t>
+      </w:r>
+      <w:r>
+        <w:t xml:space="preserve"> -</w:t>
+      </w:r>
+      <w:r>
+        <w:t xml:space="preserve"> legtöbb esetben deduktív, az idő előrehaladtával pedig egyre inkább intuitív módon </w:t>
+      </w:r>
+      <w:r>
+        <w:t xml:space="preserve">meghozott - </w:t>
+      </w:r>
+      <w:r>
+        <w:t>döntés. A számítógépek nyelvére ez úgy fordíthat</w:t>
+      </w:r>
+      <w:r>
+        <w:t>ó</w:t>
+      </w:r>
+      <w:r>
+        <w:t xml:space="preserve"> le, hogy van </w:t>
+      </w:r>
+      <w:r>
+        <w:t xml:space="preserve">sok-sok eltárolt pozíció, amiket különböző ötletek által létrehozott szűrőkön keresztülvezetve </w:t>
+      </w:r>
+      <w:r>
+        <w:t xml:space="preserve">kihangsúlyozódik (TODO értelmesebben) </w:t>
+      </w:r>
+      <w:r>
+        <w:t xml:space="preserve">egy vagy néhány nagyjából egyenértékűen jó válasz lehetőség az ellenfél lépése nyomán keletkezett helyzetre. Ezt röviden tömören adatbázisnak hívjuk. Mivel </w:t>
+      </w:r>
+      <w:r>
+        <w:t xml:space="preserve"> azonban </w:t>
+      </w:r>
+      <w:r>
+        <w:t xml:space="preserve">valahol legbelül matematikusnak érzem magam, hittem abban, hogy ilyen segédeszköz nélkül is megalkotható a kívánt döntést meghozni képes mechanizmus. Ehhez pedig adott helyzeteket kell komolyabban górcső alá venni, bízva abban, hogy az intuíció megsegít.  </w:t>
+      </w:r>
+    </w:p>
+    <w:p>
+      <w:pPr>
+        <w:pStyle w:val="Cmsor3"/>
+      </w:pPr>
+      <w:r>
+        <w:t xml:space="preserve">A döntési algoritmus miben léte, az ötlet kiindulási alapja </w:t>
+      </w:r>
+    </w:p>
+    <w:p>
+      <w:r>
+        <w:t>(rizsa about the eredet of sakk and how it’s corelates with my idea (Apa szövegének felvezetése))</w:t>
+      </w:r>
+    </w:p>
+    <w:p/>
+    <w:p>
+      <w:pPr>
+        <w:pStyle w:val="Cmsor3"/>
       </w:pPr>
       <w:r>
         <w:t xml:space="preserve">Miért kell szálakban gondolkodnunk? </w:t>
@@ -886,23 +1032,23 @@
     </w:p>
     <w:p>
       <w:pPr>
-        <w:pStyle w:val="Listaszerbekezds"/>
-        <w:numPr>
-          <w:ilvl w:val="1"/>
-          <w:numId w:val="3"/>
-        </w:numPr>
-      </w:pPr>
-      <w:r>
-        <w:t>Thread fogalma</w:t>
-      </w:r>
-    </w:p>
-    <w:p>
-      <w:pPr>
-        <w:pStyle w:val="Listaszerbekezds"/>
-        <w:numPr>
-          <w:ilvl w:val="1"/>
-          <w:numId w:val="3"/>
-        </w:numPr>
+        <w:pStyle w:val="Cmsor4"/>
+      </w:pPr>
+      <w:r>
+        <w:t xml:space="preserve">A szál </w:t>
+      </w:r>
+    </w:p>
+    <w:p>
+      <w:pPr>
+        <w:ind w:left="708"/>
+      </w:pPr>
+      <w:r>
+        <w:t xml:space="preserve">A magyarázathoz először okvetlenül definiálni kell mi is az a szál digitális világban. </w:t>
+      </w:r>
+    </w:p>
+    <w:p>
+      <w:pPr>
+        <w:pStyle w:val="Cmsor4"/>
       </w:pPr>
       <w:r>
         <w:t>G</w:t>
@@ -913,68 +1059,41 @@
     </w:p>
     <w:p>
       <w:pPr>
-        <w:pStyle w:val="Listaszerbekezds"/>
-        <w:numPr>
-          <w:ilvl w:val="1"/>
-          <w:numId w:val="3"/>
-        </w:numPr>
+        <w:pStyle w:val="Cmsor4"/>
       </w:pPr>
       <w:r>
         <w:t>J</w:t>
       </w:r>
       <w:r>
-        <w:t>elenleg tapasztalni kívánt előnye)</w:t>
-      </w:r>
-    </w:p>
-    <w:p>
-      <w:pPr>
-        <w:pStyle w:val="Listaszerbekezds"/>
-        <w:numPr>
-          <w:ilvl w:val="1"/>
-          <w:numId w:val="3"/>
-        </w:numPr>
+        <w:t>elenleg tapasztalni kívánt előnye</w:t>
+      </w:r>
+    </w:p>
+    <w:p>
+      <w:pPr>
+        <w:pStyle w:val="Cmsor3"/>
+      </w:pPr>
+      <w:r>
+        <w:t xml:space="preserve">Miért használok technically singleton megvalósítást. </w:t>
+      </w:r>
+    </w:p>
+    <w:p>
+      <w:pPr>
+        <w:pStyle w:val="Cmsor3"/>
+      </w:pPr>
+      <w:r>
+        <w:t>Mi is a singleton</w:t>
+      </w:r>
+      <w:r>
+        <w:t>. (Singleton definition)</w:t>
+      </w:r>
+    </w:p>
+    <w:p/>
+    <w:p>
+      <w:pPr>
+        <w:pStyle w:val="Cmsor4"/>
       </w:pPr>
       <w:r>
         <w:lastRenderedPageBreak/>
-        <w:t>A döntési algoritmus miben léte, az ötlet kiindulási alapja (rizsa about the eredet of sakk and how it’s corelates with my idea (Apa szövegének felvezetése))</w:t>
-      </w:r>
-    </w:p>
-    <w:p>
-      <w:pPr>
-        <w:pStyle w:val="Listaszerbekezds"/>
-        <w:numPr>
-          <w:ilvl w:val="0"/>
-          <w:numId w:val="3"/>
-        </w:numPr>
-      </w:pPr>
-      <w:r>
-        <w:t xml:space="preserve">Miért használok technically singleton megvalósítást. </w:t>
-      </w:r>
-    </w:p>
-    <w:p>
-      <w:pPr>
-        <w:pStyle w:val="Listaszerbekezds"/>
-        <w:numPr>
-          <w:ilvl w:val="1"/>
-          <w:numId w:val="3"/>
-        </w:numPr>
-      </w:pPr>
-      <w:r>
-        <w:t>Mi is a singleton</w:t>
-      </w:r>
-      <w:r>
-        <w:t>. (Singleton definition)</w:t>
-      </w:r>
-    </w:p>
-    <w:p>
-      <w:pPr>
-        <w:pStyle w:val="Listaszerbekezds"/>
-        <w:numPr>
-          <w:ilvl w:val="1"/>
-          <w:numId w:val="3"/>
-        </w:numPr>
-      </w:pPr>
-      <w:r>
         <w:t>A</w:t>
       </w:r>
       <w:r>
@@ -1013,11 +1132,19 @@
     </w:p>
     <w:p>
       <w:pPr>
-        <w:pStyle w:val="Listaszerbekezds"/>
-        <w:numPr>
-          <w:ilvl w:val="1"/>
-          <w:numId w:val="3"/>
-        </w:numPr>
+        <w:ind w:firstLine="708"/>
+      </w:pPr>
+      <w:r>
+        <w:t xml:space="preserve">Ha elkezdünk gondolkodni arról, hogy milyen módon ültethető át a minimax által folyamatosan termelt adat olyan struktúrába amely nem lövi fejbe négy - öt rekurzív hívás után a memóriánkat akkor szükségszerűen singleton osztályokat kell alkalmaznunk. Egészen pontosan persze nem, de az egyszerűség kedvéért hivatkozzunk rá így. Ahhoz ugyanis, hogy </w:t>
+      </w:r>
+      <w:r>
+        <w:t>ekkora mennyiséget hatékonyan kezelni tudjunk újra elhasználható folyamatosan lecsupaszítható és újraparaméterezhető - kissé költőien fogalmazva - oszlopokra van szükségünk. A … fejezetben bővebben is kifejtem, hogyan is fog ez működni, de gyakorlatilag alap ötletként az szolgált, hogy bármely esetben mikor létrehozunk egy lehetséges jövőbeli pozíciót ne egy új példánnyal szemeteljük tele a memóriát, hanem fogjuk azt a tábla objektumot - melynek előző iterációbeli lehetséges fölrakását és az ahhoz tartozó adatokat már úgy is eltároltuk egy FEN stringben - takarítsuk le róla a figurákat, meg egyéb fölösleget és rakjuk fel rá a következő kiértékelni kívánt lehetőséget.</w:t>
+      </w:r>
+    </w:p>
+    <w:p/>
+    <w:p>
+      <w:pPr>
+        <w:pStyle w:val="Cmsor4"/>
       </w:pPr>
       <w:r>
         <w:t>Ehhez kapcsolódóan a körvonalazódó osztály architektúra.</w:t>
@@ -1025,38 +1152,26 @@
     </w:p>
     <w:p>
       <w:pPr>
-        <w:pStyle w:val="Listaszerbekezds"/>
-        <w:numPr>
-          <w:ilvl w:val="1"/>
-          <w:numId w:val="3"/>
-        </w:numPr>
-      </w:pPr>
-      <w:r>
-        <w:t>Milyen szálakhoz kapcsolódó egyéb szükséges elemeket hívok még segítségül?</w:t>
-      </w:r>
-    </w:p>
-    <w:p>
-      <w:pPr>
-        <w:pStyle w:val="Listaszerbekezds"/>
-        <w:numPr>
-          <w:ilvl w:val="2"/>
-          <w:numId w:val="3"/>
-        </w:numPr>
-      </w:pPr>
-      <w:r>
-        <w:t>BlockingQueue definition</w:t>
-      </w:r>
-      <w:r>
-        <w:tab/>
-      </w:r>
-    </w:p>
-    <w:p>
-      <w:pPr>
-        <w:pStyle w:val="Listaszerbekezds"/>
-        <w:numPr>
-          <w:ilvl w:val="0"/>
-          <w:numId w:val="3"/>
-        </w:numPr>
+        <w:pStyle w:val="Cmsor4"/>
+      </w:pPr>
+      <w:r>
+        <w:t>Milyen szálakhoz kapcsolódó egyéb szükséges elemeket hívok még segítségül</w:t>
+      </w:r>
+      <w:r>
+        <w:t>?</w:t>
+      </w:r>
+    </w:p>
+    <w:p>
+      <w:pPr>
+        <w:ind w:firstLine="708"/>
+      </w:pPr>
+      <w:r>
+        <w:t>Fontos továbbá az is, hogy a szálak használatának tudatában milyen további konkrét adatstruktúrákat kell hasznosítanunk a megvalósításkor. -&gt; TODO BlockingQueue definíciója, fontossága.</w:t>
+      </w:r>
+    </w:p>
+    <w:p>
+      <w:pPr>
+        <w:pStyle w:val="Cmsor3"/>
       </w:pPr>
       <w:r>
         <w:t>Az alap megjelenítés</w:t>
@@ -1064,35 +1179,18 @@
     </w:p>
     <w:p>
       <w:pPr>
-        <w:pStyle w:val="Listaszerbekezds"/>
-        <w:numPr>
-          <w:ilvl w:val="1"/>
-          <w:numId w:val="3"/>
-        </w:numPr>
-      </w:pPr>
-      <w:r>
-        <w:t>A</w:t>
-      </w:r>
-      <w:r>
-        <w:t>nnak kapcsolata a szálakkal</w:t>
-      </w:r>
-      <w:r>
-        <w:t xml:space="preserve"> </w:t>
-      </w:r>
-    </w:p>
-    <w:p>
-      <w:pPr>
-        <w:pStyle w:val="Listaszerbekezds"/>
-        <w:numPr>
-          <w:ilvl w:val="1"/>
-          <w:numId w:val="3"/>
-        </w:numPr>
-      </w:pPr>
-      <w:r>
-        <w:t>I</w:t>
-      </w:r>
-      <w:r>
-        <w:t>nvoke later</w:t>
+        <w:pStyle w:val="Cmsor4"/>
+      </w:pPr>
+      <w:r>
+        <w:t xml:space="preserve">Annak kapcsolata a szálakkal </w:t>
+      </w:r>
+    </w:p>
+    <w:p>
+      <w:pPr>
+        <w:pStyle w:val="Cmsor4"/>
+      </w:pPr>
+      <w:r>
+        <w:t>Invoke later</w:t>
       </w:r>
     </w:p>
     <w:p/>
@@ -1117,7 +1215,25 @@
         <w:ind w:firstLine="567"/>
       </w:pPr>
       <w:r>
-        <w:t xml:space="preserve">A program szálakra bontása szükséges volt, mert ha szekvenciálisan dolgoznánk ki a megoldást az elvezet ahhoz a problémához ami a következő módon jelentkezik: kiválasztok, majd lépek egyet a figurával a készített GUI felületen. Ekkor a program agyában ez tudatosul és el is kezdi számolni mi lehet a megfelelő válaszlépés. De ezalatt a játékos nem lát semmilyen változást a táblán, a lépés vizualizációja elmarad. Ez azért van mert a </w:t>
+        <w:t>A program szálakra bontása</w:t>
+      </w:r>
+      <w:r>
+        <w:t xml:space="preserve"> a már tárgyaltak miatt</w:t>
+      </w:r>
+      <w:r>
+        <w:t xml:space="preserve"> szükséges volt</w:t>
+      </w:r>
+      <w:r>
+        <w:t xml:space="preserve">. Ezért nézzünk egy konkrét probléma megoldását ami a következő képen jelentkezik: </w:t>
+      </w:r>
+      <w:r>
+        <w:t>kiválasztok, majd lépek egyet</w:t>
+      </w:r>
+      <w:r>
+        <w:t xml:space="preserve"> a választott</w:t>
+      </w:r>
+      <w:r>
+        <w:t xml:space="preserve"> figurával a készített GUI felületen. Ekkor a program agyában ez tudatosul és el is kezdi számolni mi lehet a megfelelő válaszlépés. De ezalatt a játékos nem lát semmilyen változást a táblán, a lépés vizualizációja elmarad. Ez azért van mert a </w:t>
       </w:r>
       <w:r>
         <w:t>java swing-ben megvalósított GUI by default külön szálon fut, és nem végzi el a repaint műveletet egészen addig míg az összes általa meghívott</w:t>
@@ -1126,7 +1242,19 @@
         <w:t xml:space="preserve"> plusz</w:t>
       </w:r>
       <w:r>
-        <w:t xml:space="preserve"> művelet le nem zárul. Ez esetünkben pedig ugye az általában gigantikus méreteket öltő minimax algoritmus. Így szakszerű átgondolás után adódik az ötlet, hogy a programot legalább kettő, vagy több párhuzamosított szállal valósítsuk meg. Ennek megfelelően lesz egy EDT azaz Event Dispatch Thread osztályom, mely kezeli a grafikus interfész változásait, és csak a megfelelő műveletek lezajlása után ütemezi be a gép gondolkodását implementáló szálat. Kiemelt fontosságnak örvend, hogy az AI elindítása az invokeLater* metóduson keresztül történik, mely garantálja, hogy a kalkuláció az után induljon el, miután a repaint metódus már megtörtént. </w:t>
+        <w:t xml:space="preserve"> művelet le nem zárul. Ez esetünkben pedig ugye az általában gigantikus méreteket öltő minimax algoritmus. Így szakszerű átgondolás után adódik az ötlet, hogy a programot legalább kettő, vagy több párhuzamosított szállal valósítsuk meg. Ennek megfelelően lesz egy EDT azaz Event Dispatch Thread </w:t>
+      </w:r>
+      <w:r>
+        <w:lastRenderedPageBreak/>
+        <w:t xml:space="preserve">osztályom, mely kezeli a grafikus interfész változásait, és csak a megfelelő műveletek lezajlása után ütemezi be a gép gondolkodását implementáló szálat. Kiemelt fontosságnak örvend, hogy az AI elindítása az invokeLater* metóduson keresztül történik, mely garantálja, hogy a kalkuláció az után induljon el, miután a repaint metódus már megtörtént. </w:t>
+      </w:r>
+    </w:p>
+    <w:p>
+      <w:pPr>
+        <w:ind w:firstLine="567"/>
+      </w:pPr>
+      <w:r>
+        <w:t>TODO Ide kellene-e a szál definíció, vagy korábbra.</w:t>
       </w:r>
     </w:p>
     <w:p>
@@ -1782,7 +1910,7 @@
   <w:abstractNum w:abstractNumId="3" w15:restartNumberingAfterBreak="0">
     <w:nsid w:val="646D6DBF"/>
     <w:multiLevelType w:val="multilevel"/>
-    <w:tmpl w:val="EA9CEB0C"/>
+    <w:tmpl w:val="8BE2CB36"/>
     <w:lvl w:ilvl="0">
       <w:start w:val="1"/>
       <w:numFmt w:val="decimal"/>
@@ -1825,6 +1953,7 @@
     <w:lvl w:ilvl="3">
       <w:start w:val="1"/>
       <w:numFmt w:val="decimal"/>
+      <w:pStyle w:val="Cmsor4"/>
       <w:lvlText w:val="%1.%2.%3.%4."/>
       <w:lvlJc w:val="left"/>
       <w:pPr>
@@ -1837,6 +1966,7 @@
     <w:lvl w:ilvl="4">
       <w:start w:val="1"/>
       <w:numFmt w:val="decimal"/>
+      <w:pStyle w:val="Cmsor5"/>
       <w:lvlText w:val="%1.%2.%3.%4.%5."/>
       <w:lvlJc w:val="left"/>
       <w:pPr>
@@ -2387,6 +2517,59 @@
       <w:szCs w:val="24"/>
     </w:rPr>
   </w:style>
+  <w:style w:type="paragraph" w:styleId="Cmsor4">
+    <w:name w:val="heading 4"/>
+    <w:basedOn w:val="Norml"/>
+    <w:next w:val="Norml"/>
+    <w:link w:val="Cmsor4Char"/>
+    <w:uiPriority w:val="9"/>
+    <w:unhideWhenUsed/>
+    <w:qFormat/>
+    <w:rsid w:val="00013CC1"/>
+    <w:pPr>
+      <w:keepNext/>
+      <w:keepLines/>
+      <w:numPr>
+        <w:ilvl w:val="3"/>
+        <w:numId w:val="2"/>
+      </w:numPr>
+      <w:spacing w:before="40" w:after="120"/>
+      <w:ind w:left="0" w:firstLine="0"/>
+      <w:outlineLvl w:val="3"/>
+    </w:pPr>
+    <w:rPr>
+      <w:rFonts w:ascii="Times New Roman" w:eastAsiaTheme="majorEastAsia" w:hAnsi="Times New Roman" w:cstheme="majorBidi"/>
+      <w:iCs/>
+      <w:color w:val="000000" w:themeColor="text1"/>
+      <w:sz w:val="26"/>
+    </w:rPr>
+  </w:style>
+  <w:style w:type="paragraph" w:styleId="Cmsor5">
+    <w:name w:val="heading 5"/>
+    <w:basedOn w:val="Norml"/>
+    <w:next w:val="Norml"/>
+    <w:link w:val="Cmsor5Char"/>
+    <w:uiPriority w:val="9"/>
+    <w:unhideWhenUsed/>
+    <w:qFormat/>
+    <w:rsid w:val="00013CC1"/>
+    <w:pPr>
+      <w:keepNext/>
+      <w:keepLines/>
+      <w:numPr>
+        <w:ilvl w:val="4"/>
+        <w:numId w:val="2"/>
+      </w:numPr>
+      <w:spacing w:before="20" w:after="40"/>
+      <w:ind w:left="0" w:firstLine="0"/>
+      <w:outlineLvl w:val="4"/>
+    </w:pPr>
+    <w:rPr>
+      <w:rFonts w:ascii="Times New Roman" w:eastAsiaTheme="majorEastAsia" w:hAnsi="Times New Roman" w:cstheme="majorBidi"/>
+      <w:color w:val="000000" w:themeColor="text1"/>
+      <w:sz w:val="26"/>
+    </w:rPr>
+  </w:style>
   <w:style w:type="character" w:default="1" w:styleId="Bekezdsalapbettpusa">
     <w:name w:val="Default Paragraph Font"/>
     <w:uiPriority w:val="1"/>
@@ -2549,6 +2732,31 @@
     <w:rPr>
       <w:color w:val="954F72" w:themeColor="followedHyperlink"/>
       <w:u w:val="single"/>
+    </w:rPr>
+  </w:style>
+  <w:style w:type="character" w:customStyle="1" w:styleId="Cmsor4Char">
+    <w:name w:val="Címsor 4 Char"/>
+    <w:basedOn w:val="Bekezdsalapbettpusa"/>
+    <w:link w:val="Cmsor4"/>
+    <w:uiPriority w:val="9"/>
+    <w:rsid w:val="00013CC1"/>
+    <w:rPr>
+      <w:rFonts w:ascii="Times New Roman" w:eastAsiaTheme="majorEastAsia" w:hAnsi="Times New Roman" w:cstheme="majorBidi"/>
+      <w:iCs/>
+      <w:color w:val="000000" w:themeColor="text1"/>
+      <w:sz w:val="26"/>
+    </w:rPr>
+  </w:style>
+  <w:style w:type="character" w:customStyle="1" w:styleId="Cmsor5Char">
+    <w:name w:val="Címsor 5 Char"/>
+    <w:basedOn w:val="Bekezdsalapbettpusa"/>
+    <w:link w:val="Cmsor5"/>
+    <w:uiPriority w:val="9"/>
+    <w:rsid w:val="00013CC1"/>
+    <w:rPr>
+      <w:rFonts w:ascii="Times New Roman" w:eastAsiaTheme="majorEastAsia" w:hAnsi="Times New Roman" w:cstheme="majorBidi"/>
+      <w:color w:val="000000" w:themeColor="text1"/>
+      <w:sz w:val="26"/>
     </w:rPr>
   </w:style>
 </w:styles>

</xml_diff>

<commit_message>
A GUI használatán keresztül elmagyarázása a szálak szükségszerűsségének.
</commit_message>
<xml_diff>
--- a/SakkDolgozat Dokumentáció.docx
+++ b/SakkDolgozat Dokumentáció.docx
@@ -1065,7 +1065,34 @@
         <w:t>J</w:t>
       </w:r>
       <w:r>
-        <w:t>elenleg tapasztalni kívánt előnye</w:t>
+        <w:t>elenleg tapasztalni kívánt előn</w:t>
+      </w:r>
+      <w:r>
+        <w:t>y</w:t>
+      </w:r>
+    </w:p>
+    <w:p>
+      <w:pPr>
+        <w:ind w:firstLine="567"/>
+      </w:pPr>
+      <w:r>
+        <w:t>A szálak használatának alapvető célja a játék élmény növelése és nem utolsó sorban szükségszerű is. Ugyanis a grafikus megvalósításhoz a javax.swing-et használom. Mégpedig azért, mert egy egyszerűen kezelhető eszköztárat felhasználva tudok szép és célnak megfelelő alkalmazást készíteni vele.</w:t>
+      </w:r>
+      <w:r>
+        <w:t xml:space="preserve"> Mi köze ehhez a szálaknak? A lényeghez elég annyi, hogy a grafikus felület by default egy main-től különváló szálon fut. Erről kicsit később a … fejezetben olvashatnak. Mivel pedig emiatt rögtön két külön szálról beszélünk felvetődnek különböző problémák. Ilyen például ha két szál megfelelő ütemezés hiányában egyszerűen szólva (TODO szakmaibb kifejezés) összegabalyodik. Ez pedig ahhoz vezet, hogy helytelen időpillanatokban kezd el egyikük várni a másikra stb. Kiindulva ebből felvetődött ugye a több szálon történő  működtetés. Ezzel elérhető, hogy minden a megfelelő időben kapja meg a neki kellő / járó erőforrásokat, ne alakuljon ki felesleges várakozás. Meg persze roppant</w:t>
+      </w:r>
+      <w:r>
+        <w:t xml:space="preserve"> hatékonyan lehet</w:t>
+      </w:r>
+      <w:r>
+        <w:t xml:space="preserve"> </w:t>
+      </w:r>
+      <w:r>
+        <w:t xml:space="preserve">szabályozni a program belsőjében történő egységek szabályos működését. </w:t>
+      </w:r>
+      <w:r>
+        <w:lastRenderedPageBreak/>
+        <w:t>Mivel mint majd a későbbiekből kiderül szükségünk van egy szinte katonás rendben történő szálak közötti kommunikációra.</w:t>
       </w:r>
     </w:p>
     <w:p>
@@ -1081,10 +1108,25 @@
         <w:pStyle w:val="Cmsor3"/>
       </w:pPr>
       <w:r>
-        <w:t>Mi is a singleton</w:t>
-      </w:r>
-      <w:r>
-        <w:t>. (Singleton definition)</w:t>
+        <w:t>T</w:t>
+      </w:r>
+      <w:r>
+        <w:t xml:space="preserve">echnically </w:t>
+      </w:r>
+      <w:r>
+        <w:t>S</w:t>
+      </w:r>
+      <w:r>
+        <w:t>ingleton</w:t>
+      </w:r>
+      <w:r>
+        <w:t>. (</w:t>
+      </w:r>
+      <w:r>
+        <w:t>based on s</w:t>
+      </w:r>
+      <w:r>
+        <w:t>ingleton definition)</w:t>
       </w:r>
     </w:p>
     <w:p/>
@@ -1093,80 +1135,113 @@
         <w:pStyle w:val="Cmsor4"/>
       </w:pPr>
       <w:r>
+        <w:t>A</w:t>
+      </w:r>
+      <w:r>
+        <w:t>nnak jelentősége</w:t>
+      </w:r>
+      <w:r>
+        <w:t xml:space="preserve"> </w:t>
+      </w:r>
+      <w:r>
+        <w:t>az exponenci</w:t>
+      </w:r>
+      <w:r>
+        <w:t>á</w:t>
+      </w:r>
+      <w:r>
+        <w:t>l</w:t>
+      </w:r>
+      <w:r>
+        <w:t>i</w:t>
+      </w:r>
+      <w:r>
+        <w:t>s</w:t>
+      </w:r>
+      <w:r>
+        <w:t>an növekvő adatmennyiség</w:t>
+      </w:r>
+      <w:r>
+        <w:t xml:space="preserve"> leküzdésé</w:t>
+      </w:r>
+      <w:r>
+        <w:t>be</w:t>
+      </w:r>
+      <w:r>
+        <w:t>n.</w:t>
+      </w:r>
+    </w:p>
+    <w:p>
+      <w:pPr>
+        <w:ind w:firstLine="708"/>
+      </w:pPr>
+      <w:r>
+        <w:t xml:space="preserve">Ha elkezdünk gondolkodni arról, hogy milyen módon ültethető át a minimax által folyamatosan termelt adat olyan struktúrába amely nem lövi fejbe négy - öt rekurzív hívás után a memóriánkat akkor szükségszerűen singleton osztályokat kell alkalmaznunk. Egészen pontosan persze nem, de az egyszerűség kedvéért hivatkozzunk rá így. Ahhoz ugyanis, hogy </w:t>
+      </w:r>
+      <w:r>
+        <w:t>ekkora mennyiséget hatékonyan kezelni tudjunk újra elhasználható folyamatosan lecsupaszítható és újraparaméterezhető - kissé költőien fogalmazva - oszlopokra van szükségünk. A … fejezetben bővebben is kifejtem, hogyan is fog ez működni, de gyakorlatilag alap ötletként az szolgált, hogy bármely esetben mikor létrehozunk egy lehetséges jövőbeli pozíciót ne egy új példánnyal szemeteljük tele a memóriát, hanem fogjuk azt a tábla objektumot - melynek előző iterációbeli lehetséges fölrakását és az ahhoz tartozó adatokat már úgy is eltároltuk egy FEN stringben - takarítsuk le róla a figurákat, meg egyéb fölösleget és rakjuk fel rá a következő kiértékelni kívánt lehetőséget.</w:t>
+      </w:r>
+    </w:p>
+    <w:p/>
+    <w:p>
+      <w:pPr>
+        <w:pStyle w:val="Cmsor4"/>
+      </w:pPr>
+      <w:r>
+        <w:t>Ehhez kapcsolódóan a körvonalazódó osztály architektúra.</w:t>
+      </w:r>
+    </w:p>
+    <w:p>
+      <w:pPr>
+        <w:pStyle w:val="Cmsor4"/>
+      </w:pPr>
+      <w:r>
+        <w:t>Milyen szálakhoz kapcsolódó egyéb szükséges elemeket hívok még segítségül</w:t>
+      </w:r>
+      <w:r>
+        <w:t>?</w:t>
+      </w:r>
+    </w:p>
+    <w:p>
+      <w:pPr>
+        <w:ind w:firstLine="708"/>
+      </w:pPr>
+      <w:r>
+        <w:t>Fontos továbbá az is, hogy a szálak használatának tudatában milyen további konkrét adatstruktúrákat kell hasznosítanunk a megvalósításkor. -&gt; TODO BlockingQueue definíciója, fontossága.</w:t>
+      </w:r>
+    </w:p>
+    <w:p>
+      <w:pPr>
+        <w:pStyle w:val="Cmsor3"/>
+      </w:pPr>
+      <w:r>
+        <w:t>Az alap megjelenítés</w:t>
+      </w:r>
+    </w:p>
+    <w:p>
+      <w:pPr>
+        <w:pStyle w:val="Cmsor4"/>
+      </w:pPr>
+      <w:r>
+        <w:t xml:space="preserve">Annak kapcsolata a szálakkal </w:t>
+      </w:r>
+    </w:p>
+    <w:p>
+      <w:pPr>
+        <w:pStyle w:val="Cmsor4"/>
+      </w:pPr>
+      <w:r>
+        <w:t>Invoke later</w:t>
+      </w:r>
+    </w:p>
+    <w:p/>
+    <w:p>
+      <w:pPr>
+        <w:pStyle w:val="Cmsor2"/>
+      </w:pPr>
+      <w:r>
         <w:lastRenderedPageBreak/>
-        <w:t>A</w:t>
-      </w:r>
-      <w:r>
-        <w:t>nnak jelentősége</w:t>
-      </w:r>
-      <w:r>
-        <w:t xml:space="preserve"> </w:t>
-      </w:r>
-      <w:r>
-        <w:t>az exponenci</w:t>
-      </w:r>
-      <w:r>
-        <w:t>á</w:t>
-      </w:r>
-      <w:r>
-        <w:t>l</w:t>
-      </w:r>
-      <w:r>
-        <w:t>i</w:t>
-      </w:r>
-      <w:r>
-        <w:t>s</w:t>
-      </w:r>
-      <w:r>
-        <w:t>an növekvő adatmennyiség</w:t>
-      </w:r>
-      <w:r>
-        <w:t xml:space="preserve"> leküzdésé</w:t>
-      </w:r>
-      <w:r>
-        <w:t>be</w:t>
-      </w:r>
-      <w:r>
-        <w:t>n.</w:t>
-      </w:r>
-    </w:p>
-    <w:p>
-      <w:pPr>
-        <w:ind w:firstLine="708"/>
-      </w:pPr>
-      <w:r>
-        <w:t xml:space="preserve">Ha elkezdünk gondolkodni arról, hogy milyen módon ültethető át a minimax által folyamatosan termelt adat olyan struktúrába amely nem lövi fejbe négy - öt rekurzív hívás után a memóriánkat akkor szükségszerűen singleton osztályokat kell alkalmaznunk. Egészen pontosan persze nem, de az egyszerűség kedvéért hivatkozzunk rá így. Ahhoz ugyanis, hogy </w:t>
-      </w:r>
-      <w:r>
-        <w:t>ekkora mennyiséget hatékonyan kezelni tudjunk újra elhasználható folyamatosan lecsupaszítható és újraparaméterezhető - kissé költőien fogalmazva - oszlopokra van szükségünk. A … fejezetben bővebben is kifejtem, hogyan is fog ez működni, de gyakorlatilag alap ötletként az szolgált, hogy bármely esetben mikor létrehozunk egy lehetséges jövőbeli pozíciót ne egy új példánnyal szemeteljük tele a memóriát, hanem fogjuk azt a tábla objektumot - melynek előző iterációbeli lehetséges fölrakását és az ahhoz tartozó adatokat már úgy is eltároltuk egy FEN stringben - takarítsuk le róla a figurákat, meg egyéb fölösleget és rakjuk fel rá a következő kiértékelni kívánt lehetőséget.</w:t>
-      </w:r>
-    </w:p>
-    <w:p/>
-    <w:p>
-      <w:pPr>
-        <w:pStyle w:val="Cmsor4"/>
-      </w:pPr>
-      <w:r>
-        <w:t>Ehhez kapcsolódóan a körvonalazódó osztály architektúra.</w:t>
-      </w:r>
-    </w:p>
-    <w:p>
-      <w:pPr>
-        <w:pStyle w:val="Cmsor4"/>
-      </w:pPr>
-      <w:r>
-        <w:t>Milyen szálakhoz kapcsolódó egyéb szükséges elemeket hívok még segítségül</w:t>
-      </w:r>
-      <w:r>
-        <w:t>?</w:t>
-      </w:r>
-    </w:p>
-    <w:p>
-      <w:pPr>
-        <w:ind w:firstLine="708"/>
-      </w:pPr>
-      <w:r>
-        <w:t>Fontos továbbá az is, hogy a szálak használatának tudatában milyen további konkrét adatstruktúrákat kell hasznosítanunk a megvalósításkor. -&gt; TODO BlockingQueue definíciója, fontossága.</w:t>
+        <w:t>Megvalósítás</w:t>
       </w:r>
     </w:p>
     <w:p>
@@ -1174,39 +1249,6 @@
         <w:pStyle w:val="Cmsor3"/>
       </w:pPr>
       <w:r>
-        <w:t>Az alap megjelenítés</w:t>
-      </w:r>
-    </w:p>
-    <w:p>
-      <w:pPr>
-        <w:pStyle w:val="Cmsor4"/>
-      </w:pPr>
-      <w:r>
-        <w:t xml:space="preserve">Annak kapcsolata a szálakkal </w:t>
-      </w:r>
-    </w:p>
-    <w:p>
-      <w:pPr>
-        <w:pStyle w:val="Cmsor4"/>
-      </w:pPr>
-      <w:r>
-        <w:t>Invoke later</w:t>
-      </w:r>
-    </w:p>
-    <w:p/>
-    <w:p>
-      <w:pPr>
-        <w:pStyle w:val="Cmsor2"/>
-      </w:pPr>
-      <w:r>
-        <w:t>Megvalósítás</w:t>
-      </w:r>
-    </w:p>
-    <w:p>
-      <w:pPr>
-        <w:pStyle w:val="Cmsor3"/>
-      </w:pPr>
-      <w:r>
         <w:t>Szálak</w:t>
       </w:r>
     </w:p>
@@ -1242,11 +1284,7 @@
         <w:t xml:space="preserve"> plusz</w:t>
       </w:r>
       <w:r>
-        <w:t xml:space="preserve"> művelet le nem zárul. Ez esetünkben pedig ugye az általában gigantikus méreteket öltő minimax algoritmus. Így szakszerű átgondolás után adódik az ötlet, hogy a programot legalább kettő, vagy több párhuzamosított szállal valósítsuk meg. Ennek megfelelően lesz egy EDT azaz Event Dispatch Thread </w:t>
-      </w:r>
-      <w:r>
-        <w:lastRenderedPageBreak/>
-        <w:t xml:space="preserve">osztályom, mely kezeli a grafikus interfész változásait, és csak a megfelelő műveletek lezajlása után ütemezi be a gép gondolkodását implementáló szálat. Kiemelt fontosságnak örvend, hogy az AI elindítása az invokeLater* metóduson keresztül történik, mely garantálja, hogy a kalkuláció az után induljon el, miután a repaint metódus már megtörtént. </w:t>
+        <w:t xml:space="preserve"> művelet le nem zárul. Ez esetünkben pedig ugye az általában gigantikus méreteket öltő minimax algoritmus. Így szakszerű átgondolás után adódik az ötlet, hogy a programot legalább kettő, vagy több párhuzamosított szállal valósítsuk meg. Ennek megfelelően lesz egy EDT azaz Event Dispatch Thread osztályom, mely kezeli a grafikus interfész változásait, és csak a megfelelő műveletek lezajlása után ütemezi be a gép gondolkodását implementáló szálat. Kiemelt fontosságnak örvend, hogy az AI elindítása az invokeLater* metóduson keresztül történik, mely garantálja, hogy a kalkuláció az után induljon el, miután a repaint metódus már megtörtént. </w:t>
       </w:r>
     </w:p>
     <w:p>

</xml_diff>

<commit_message>
White to play átvezetése Fen-be.
</commit_message>
<xml_diff>
--- a/SakkDolgozat Dokumentáció.docx
+++ b/SakkDolgozat Dokumentáció.docx
@@ -275,7 +275,29 @@
           <w:sz w:val="28"/>
           <w:szCs w:val="28"/>
         </w:rPr>
-        <w:t>Dr. Kozsik Tamás</w:t>
+        <w:t xml:space="preserve">Dr. </w:t>
+      </w:r>
+      <w:proofErr w:type="spellStart"/>
+      <w:r>
+        <w:rPr>
+          <w:rFonts w:ascii="Times New Roman" w:hAnsi="Times New Roman" w:cs="Times New Roman"/>
+          <w:b/>
+          <w:bCs/>
+          <w:sz w:val="28"/>
+          <w:szCs w:val="28"/>
+        </w:rPr>
+        <w:t>Kozsik</w:t>
+      </w:r>
+      <w:proofErr w:type="spellEnd"/>
+      <w:r>
+        <w:rPr>
+          <w:rFonts w:ascii="Times New Roman" w:hAnsi="Times New Roman" w:cs="Times New Roman"/>
+          <w:b/>
+          <w:bCs/>
+          <w:sz w:val="28"/>
+          <w:szCs w:val="28"/>
+        </w:rPr>
+        <w:t xml:space="preserve"> Tamás</w:t>
       </w:r>
     </w:p>
     <w:p>
@@ -288,13 +310,23 @@
           <w:szCs w:val="28"/>
         </w:rPr>
       </w:pPr>
+      <w:proofErr w:type="spellStart"/>
       <w:r>
         <w:rPr>
           <w:rFonts w:ascii="Times New Roman" w:hAnsi="Times New Roman" w:cs="Times New Roman"/>
           <w:sz w:val="28"/>
           <w:szCs w:val="28"/>
         </w:rPr>
-        <w:t>Phd, docens</w:t>
+        <w:t>Phd</w:t>
+      </w:r>
+      <w:proofErr w:type="spellEnd"/>
+      <w:r>
+        <w:rPr>
+          <w:rFonts w:ascii="Times New Roman" w:hAnsi="Times New Roman" w:cs="Times New Roman"/>
+          <w:sz w:val="28"/>
+          <w:szCs w:val="28"/>
+        </w:rPr>
+        <w:t>, docens</w:t>
       </w:r>
     </w:p>
     <w:p>
@@ -506,7 +538,13 @@
         <w:ind w:firstLine="567"/>
       </w:pPr>
       <w:r>
-        <w:t>Bárki aki szeretne egy jót sakkozni. Természetesen tisztában kell lenni azzal, hogy ez a játék valószínűleg nem kerül nagyobb nézőközönség elé, így ha szűkebb csoportot akarok megnevezni akkor szerintem a játék gondolkodására kifejlesztett algoritmusom felkeltheti néhány inkább matematikával, modellezéssel foglalkozó szakember figyelmét.</w:t>
+        <w:t xml:space="preserve">Bárki aki szeretne egy jót sakkozni. Természetesen tisztában kell lenni azzal, hogy ez a játék valószínűleg nem kerül nagyobb </w:t>
+      </w:r>
+      <w:r>
+        <w:t>felhasználói tömeg</w:t>
+      </w:r>
+      <w:r>
+        <w:t xml:space="preserve"> elé, így ha szűkebb csoportot akarok megnevezni akkor szerintem a játék gondolkodására kifejlesztett algoritmusom felkeltheti néhány inkább matematikával, modellezéssel foglalkozó szakember figyelmét.</w:t>
       </w:r>
     </w:p>
     <w:p>
@@ -533,7 +571,15 @@
         <w:t xml:space="preserve"> . Ennek a linknek a birtokában bárki élvezheti a játék nyújtotta élvezeteket. </w:t>
       </w:r>
       <w:r>
-        <w:t xml:space="preserve">A szükséges attribútumok egy telepített jdk 19, min. 4 GB RAM a megfelelő minőség megtartása végett és 1 MB szabad tárhely. </w:t>
+        <w:t xml:space="preserve">A szükséges attribútumok egy telepített </w:t>
+      </w:r>
+      <w:proofErr w:type="spellStart"/>
+      <w:r>
+        <w:t>jdk</w:t>
+      </w:r>
+      <w:proofErr w:type="spellEnd"/>
+      <w:r>
+        <w:t xml:space="preserve"> 19, min. 4 GB RAM a megfelelő minőség megtartása végett és 1 MB szabad tárhely. </w:t>
       </w:r>
       <w:r>
         <w:t>A legegyszerűbb üzembe helyezés a következő képen zajlik:</w:t>
@@ -548,10 +594,42 @@
         </w:numPr>
       </w:pPr>
       <w:r>
-        <w:t>A fenti linken elérhető a github repository-t, ezt a Code&lt;&gt; gombra kattintás után letölthető az összecsomagolt file. (</w:t>
-      </w:r>
-      <w:r>
-        <w:t xml:space="preserve">.zip </w:t>
+        <w:t xml:space="preserve">A fenti linken elérhető a </w:t>
+      </w:r>
+      <w:proofErr w:type="spellStart"/>
+      <w:r>
+        <w:t>github</w:t>
+      </w:r>
+      <w:proofErr w:type="spellEnd"/>
+      <w:r>
+        <w:t xml:space="preserve"> </w:t>
+      </w:r>
+      <w:proofErr w:type="spellStart"/>
+      <w:r>
+        <w:t>repository</w:t>
+      </w:r>
+      <w:proofErr w:type="spellEnd"/>
+      <w:r>
+        <w:t xml:space="preserve">-t, ezt a </w:t>
+      </w:r>
+      <w:proofErr w:type="spellStart"/>
+      <w:r>
+        <w:t>Code</w:t>
+      </w:r>
+      <w:proofErr w:type="spellEnd"/>
+      <w:r>
+        <w:t>&lt;&gt; gombra kattintás után letölthető az összecsomagolt file. (</w:t>
+      </w:r>
+      <w:r>
+        <w:t>.</w:t>
+      </w:r>
+      <w:proofErr w:type="spellStart"/>
+      <w:r>
+        <w:t>zip</w:t>
+      </w:r>
+      <w:proofErr w:type="spellEnd"/>
+      <w:r>
+        <w:t xml:space="preserve"> </w:t>
       </w:r>
       <w:r>
         <w:t>állomány)</w:t>
@@ -569,11 +647,29 @@
         <w:t xml:space="preserve">Az ezutáni futtatáshoz két út is vezethet. Az egyik megoldásban a játékos saját kezűleg fordítja majd futtatja </w:t>
       </w:r>
       <w:r>
-        <w:t xml:space="preserve">a programot. Amennyiben megvan hozzá a telepített jdk környezet. (min. java 19) A project mappán belül a Main.java fájl elérési útja a következő: </w:t>
-      </w:r>
-      <w:r>
-        <w:t>src\main\java\classes</w:t>
-      </w:r>
+        <w:t xml:space="preserve">a programot. Amennyiben megvan hozzá a telepített </w:t>
+      </w:r>
+      <w:proofErr w:type="spellStart"/>
+      <w:r>
+        <w:t>jdk</w:t>
+      </w:r>
+      <w:proofErr w:type="spellEnd"/>
+      <w:r>
+        <w:t xml:space="preserve"> környezet. (min. java 19) A project mappán belül a Main.java fájl elérési útja a következő: </w:t>
+      </w:r>
+      <w:proofErr w:type="spellStart"/>
+      <w:r>
+        <w:t>src</w:t>
+      </w:r>
+      <w:proofErr w:type="spellEnd"/>
+      <w:r>
+        <w:t>\main\java\</w:t>
+      </w:r>
+      <w:proofErr w:type="spellStart"/>
+      <w:r>
+        <w:t>classes</w:t>
+      </w:r>
+      <w:proofErr w:type="spellEnd"/>
       <w:r>
         <w:t xml:space="preserve">\Main.java Ezt fordítva majd futtatva minden gond nélkül igénybe vehető a játék nyújtotta kihívás. Windows operációs rendszer alatt annyi előnye van a játékosnak, hogy a mappában található egy chess.exe file, aminek a futtatásával megspórolja ezeket a lépéseket. </w:t>
       </w:r>
@@ -587,7 +683,31 @@
         </w:numPr>
       </w:pPr>
       <w:r>
-        <w:t>A másik opció a java fejlesztő környezeten keresztül történő futtatás. Tudom ajánlani az Intellij Idea környezetet mely a piacon szereplő legfelhasználó barátabb ide. Letöltése után nyissa meg a letöltött .zip-ben található mappát mint IntelliJ projekt fájlt és a</w:t>
+        <w:t xml:space="preserve">A másik opció a java fejlesztő környezeten keresztül történő futtatás. Tudom ajánlani az </w:t>
+      </w:r>
+      <w:proofErr w:type="spellStart"/>
+      <w:r>
+        <w:t>Intellij</w:t>
+      </w:r>
+      <w:proofErr w:type="spellEnd"/>
+      <w:r>
+        <w:t xml:space="preserve"> Idea környezetet mely a piacon szereplő legfelhasználó barátabb ide. Letöltése után nyissa meg a letöltött .</w:t>
+      </w:r>
+      <w:proofErr w:type="spellStart"/>
+      <w:r>
+        <w:t>zip</w:t>
+      </w:r>
+      <w:proofErr w:type="spellEnd"/>
+      <w:r>
+        <w:t xml:space="preserve">-ben található mappát mint </w:t>
+      </w:r>
+      <w:proofErr w:type="spellStart"/>
+      <w:r>
+        <w:t>IntelliJ</w:t>
+      </w:r>
+      <w:proofErr w:type="spellEnd"/>
+      <w:r>
+        <w:t xml:space="preserve"> projekt fájlt és a</w:t>
       </w:r>
       <w:r>
         <w:t xml:space="preserve"> további szükséges beállításokat bízza rá az ide-re.</w:t>
@@ -746,7 +866,15 @@
         <w:t>Az exponenciális műveletigényű algoritmus - mely az alapját képezi a</w:t>
       </w:r>
       <w:r>
-        <w:t xml:space="preserve">z AI-nak </w:t>
+        <w:t>z AI-</w:t>
+      </w:r>
+      <w:proofErr w:type="spellStart"/>
+      <w:r>
+        <w:t>nak</w:t>
+      </w:r>
+      <w:proofErr w:type="spellEnd"/>
+      <w:r>
+        <w:t xml:space="preserve"> </w:t>
       </w:r>
       <w:r>
         <w:t xml:space="preserve">-  hatékony megvalósítása. </w:t>
@@ -804,7 +932,39 @@
         <w:t xml:space="preserve">. </w:t>
       </w:r>
       <w:r>
-        <w:t>Ugyanis az AI gondolkodásának ez képezi az alapját. Bármilyen állásból kiindulva a megfelelő információk (melyik oldallal kell gondolkodnia, em-passant lépés lehetőség van-e jelenleg, melyik oldal(ak)ra sáncolhat a királya, sakkban van-e) és a szabályok ismeretében, legenerálja az adott pozícióból keletkezhető összes másikat. Ez eléggé könnyen belátható időn belül a lehetőségek számának már csak becslésétől is kombinatorikus robbanáshoz vezethet. Szükséges tehát egy értékelő algoritmus mellyel adott - emberi szemmel triviálisan - felesleges állások további végigszámolásától kíméljük meg a számítógépet.</w:t>
+        <w:t xml:space="preserve">Ugyanis az AI gondolkodásának ez képezi az alapját. Bármilyen állásból kiindulva a megfelelő információk (melyik oldallal kell gondolkodnia, </w:t>
+      </w:r>
+      <w:proofErr w:type="spellStart"/>
+      <w:r>
+        <w:t>em-passant</w:t>
+      </w:r>
+      <w:proofErr w:type="spellEnd"/>
+      <w:r>
+        <w:t xml:space="preserve"> lépés lehetőség van-e jelenleg, melyik oldal(</w:t>
+      </w:r>
+      <w:proofErr w:type="spellStart"/>
+      <w:r>
+        <w:t>ak</w:t>
+      </w:r>
+      <w:proofErr w:type="spellEnd"/>
+      <w:r>
+        <w:t>)</w:t>
+      </w:r>
+      <w:proofErr w:type="spellStart"/>
+      <w:r>
+        <w:t>ra</w:t>
+      </w:r>
+      <w:proofErr w:type="spellEnd"/>
+      <w:r>
+        <w:t xml:space="preserve"> sáncolhat a királya, sakkban van-e) és a szabályok ismeretében, legenerálja az adott pozícióból keletkezhető összes másikat. Ez eléggé könnyen belátható időn belül a lehetőségek számának már csak becslésétől is kombinatorikus robbanáshoz vezethet. Szükséges tehát egy értékelő algoritmus mellyel adott - emberi szemmel triviálisan - felesleges állások további </w:t>
+      </w:r>
+      <w:proofErr w:type="spellStart"/>
+      <w:r>
+        <w:t>végigszámolásától</w:t>
+      </w:r>
+      <w:proofErr w:type="spellEnd"/>
+      <w:r>
+        <w:t xml:space="preserve"> kíméljük meg a számítógépet.</w:t>
       </w:r>
       <w:r>
         <w:t xml:space="preserve"> Erről bővebben a … fejezetben írok</w:t>
@@ -815,8 +975,13 @@
         <w:ind w:firstLine="567"/>
       </w:pPr>
       <w:r>
-        <w:t xml:space="preserve">  Az másodikra már előttem is készítettek megoldást. Erre kutatásaim közben, hál’ Istennek, rábukkantam. Ez az úgynevezett FEN string</w:t>
-      </w:r>
+        <w:t xml:space="preserve">  Az másodikra már előttem is készítettek megoldást. Erre kutatásaim közben, hál’ Istennek, rábukkantam. Ez az úgynevezett FEN </w:t>
+      </w:r>
+      <w:proofErr w:type="spellStart"/>
+      <w:r>
+        <w:t>string</w:t>
+      </w:r>
+      <w:proofErr w:type="spellEnd"/>
       <w:r>
         <w:t>*</w:t>
       </w:r>
@@ -886,7 +1051,15 @@
         <w:t>li</w:t>
       </w:r>
       <w:r>
-        <w:t xml:space="preserve"> állásokat. A probléma természetesen abból fakad, hogy a legamatőrebb sakkozó is rövid időn belül belátja a rengeteg keletkező információ feleslegességét. Másként szólva nem igazán szokás a4 - et lépni kezdőlépésként. Megint másként mondhat</w:t>
+        <w:t xml:space="preserve"> állásokat. A probléma természetesen abból fakad, hogy a legamatőrebb sakkozó is rövid időn belül belátja a rengeteg keletkező információ feleslegességét. Másként szólva nem igazán szokás a4 - </w:t>
+      </w:r>
+      <w:proofErr w:type="spellStart"/>
+      <w:r>
+        <w:t>et</w:t>
+      </w:r>
+      <w:proofErr w:type="spellEnd"/>
+      <w:r>
+        <w:t xml:space="preserve"> lépni kezdőlépésként. Megint másként mondhat</w:t>
       </w:r>
       <w:r>
         <w:t>ó</w:t>
@@ -1018,7 +1191,63 @@
     </w:p>
     <w:p>
       <w:r>
-        <w:t>(rizsa about the eredet of sakk and how it’s corelates with my idea (Apa szövegének felvezetése))</w:t>
+        <w:t xml:space="preserve">(rizsa </w:t>
+      </w:r>
+      <w:proofErr w:type="spellStart"/>
+      <w:r>
+        <w:t>about</w:t>
+      </w:r>
+      <w:proofErr w:type="spellEnd"/>
+      <w:r>
+        <w:t xml:space="preserve"> </w:t>
+      </w:r>
+      <w:proofErr w:type="spellStart"/>
+      <w:r>
+        <w:t>the</w:t>
+      </w:r>
+      <w:proofErr w:type="spellEnd"/>
+      <w:r>
+        <w:t xml:space="preserve"> eredet of sakk and </w:t>
+      </w:r>
+      <w:proofErr w:type="spellStart"/>
+      <w:r>
+        <w:t>how</w:t>
+      </w:r>
+      <w:proofErr w:type="spellEnd"/>
+      <w:r>
+        <w:t xml:space="preserve"> </w:t>
+      </w:r>
+      <w:proofErr w:type="spellStart"/>
+      <w:r>
+        <w:t>it’s</w:t>
+      </w:r>
+      <w:proofErr w:type="spellEnd"/>
+      <w:r>
+        <w:t xml:space="preserve"> </w:t>
+      </w:r>
+      <w:proofErr w:type="spellStart"/>
+      <w:r>
+        <w:t>corelates</w:t>
+      </w:r>
+      <w:proofErr w:type="spellEnd"/>
+      <w:r>
+        <w:t xml:space="preserve"> </w:t>
+      </w:r>
+      <w:proofErr w:type="spellStart"/>
+      <w:r>
+        <w:t>with</w:t>
+      </w:r>
+      <w:proofErr w:type="spellEnd"/>
+      <w:r>
+        <w:t xml:space="preserve"> </w:t>
+      </w:r>
+      <w:proofErr w:type="spellStart"/>
+      <w:r>
+        <w:t>my</w:t>
+      </w:r>
+      <w:proofErr w:type="spellEnd"/>
+      <w:r>
+        <w:t xml:space="preserve"> idea)</w:t>
       </w:r>
     </w:p>
     <w:p/>
@@ -1040,17 +1269,40 @@
     </w:p>
     <w:p>
       <w:pPr>
-        <w:ind w:left="708"/>
-      </w:pPr>
-      <w:r>
-        <w:t xml:space="preserve">A magyarázathoz először okvetlenül definiálni kell mi is az a szál digitális világban. </w:t>
-      </w:r>
-    </w:p>
+        <w:ind w:firstLine="708"/>
+      </w:pPr>
+      <w:r>
+        <w:t>A magyarázathoz először okvetlenül definiálni kell mi is az a szál digitális világban.</w:t>
+      </w:r>
+      <w:r>
+        <w:t xml:space="preserve"> Per definíció így hangzik: a legkisebb egységnyi utasításhalmaz, amit a processzorunk elvégezhet függetlenül bármely más instrukcióhalmaz használatbavétele nélkül. Miért léteznek ezek a dolgok a programozás világában? </w:t>
+      </w:r>
+      <w:r>
+        <w:t xml:space="preserve">Nagyon nagy vonalakban minden leegyszerűsíthető az applikációk világában nézetre és üzleti logikára, ismétlem, nagyon nagy vonalakban. Ez a két </w:t>
+      </w:r>
+      <w:r>
+        <w:t>része</w:t>
+      </w:r>
+      <w:r>
+        <w:t xml:space="preserve"> a programnak sokszor közös erőforrásokon osztozik. </w:t>
+      </w:r>
+      <w:r>
+        <w:t xml:space="preserve">Mivel azt semmilyen módon (? valóban így helyes-e) nem lehet megoldani, hogy egy adatot különböző műveletekkel hatékonyan lehessen módosítani egyidőben, így a processzor a működéskor beütemezi, </w:t>
+      </w:r>
+      <w:r>
+        <w:t xml:space="preserve">mikor mi fogja használni, módosítani az említett adatot. Ekkor jönnek a képbe a szálak. Az ő általuk megvalósított műveletegyüttes az, aminek a hozzáférése az adathoz, ütemezve lesz. Az játékommal kapcsolatban a … fejezetben fejtem ki, </w:t>
+      </w:r>
+      <w:r>
+        <w:t>miért szükséges ezen definíció alapján szálakat használnunk.</w:t>
+      </w:r>
+    </w:p>
+    <w:p/>
     <w:p>
       <w:pPr>
         <w:pStyle w:val="Cmsor4"/>
       </w:pPr>
       <w:r>
+        <w:lastRenderedPageBreak/>
         <w:t>G</w:t>
       </w:r>
       <w:r>
@@ -1076,10 +1328,34 @@
         <w:ind w:firstLine="567"/>
       </w:pPr>
       <w:r>
-        <w:t>A szálak használatának alapvető célja a játék élmény növelése és nem utolsó sorban szükségszerű is. Ugyanis a grafikus megvalósításhoz a javax.swing-et használom. Mégpedig azért, mert egy egyszerűen kezelhető eszköztárat felhasználva tudok szép és célnak megfelelő alkalmazást készíteni vele.</w:t>
-      </w:r>
-      <w:r>
-        <w:t xml:space="preserve"> Mi köze ehhez a szálaknak? A lényeghez elég annyi, hogy a grafikus felület by default egy main-től különváló szálon fut. Erről kicsit később a … fejezetben olvashatnak. Mivel pedig emiatt rögtön két külön szálról beszélünk felvetődnek különböző problémák. Ilyen például ha két szál megfelelő ütemezés hiányában egyszerűen szólva (TODO szakmaibb kifejezés) összegabalyodik. Ez pedig ahhoz vezet, hogy helytelen időpillanatokban kezd el egyikük várni a másikra stb. Kiindulva ebből felvetődött ugye a több szálon történő  működtetés. Ezzel elérhető, hogy minden a megfelelő időben kapja meg a neki kellő / járó erőforrásokat, ne alakuljon ki felesleges várakozás. Meg persze roppant</w:t>
+        <w:t xml:space="preserve">A szálak használatának alapvető célja a játék élmény növelése és nem utolsó sorban szükségszerű is. Ugyanis a grafikus megvalósításhoz a </w:t>
+      </w:r>
+      <w:proofErr w:type="spellStart"/>
+      <w:r>
+        <w:t>javax.swing-et</w:t>
+      </w:r>
+      <w:proofErr w:type="spellEnd"/>
+      <w:r>
+        <w:t xml:space="preserve"> használom. Mégpedig azért, mert egy egyszerűen kezelhető </w:t>
+      </w:r>
+      <w:proofErr w:type="spellStart"/>
+      <w:r>
+        <w:t>eszköztárat</w:t>
+      </w:r>
+      <w:proofErr w:type="spellEnd"/>
+      <w:r>
+        <w:t xml:space="preserve"> felhasználva tudok szép és célnak megfelelő alkalmazást készíteni vele.</w:t>
+      </w:r>
+      <w:r>
+        <w:t xml:space="preserve"> Mi köze ehhez a szálaknak? A lényeghez elég annyi, hogy a grafikus felület by default egy main-</w:t>
+      </w:r>
+      <w:proofErr w:type="spellStart"/>
+      <w:r>
+        <w:t>től</w:t>
+      </w:r>
+      <w:proofErr w:type="spellEnd"/>
+      <w:r>
+        <w:t xml:space="preserve"> különváló szálon fut. Erről kicsit később a … fejezetben olvashatnak. Mivel pedig emiatt rögtön két külön szálról beszélünk felvetődnek különböző problémák. Ilyen például ha két szál megfelelő ütemezés hiányában egyszerűen szólva (TODO szakmaibb kifejezés) összegabalyodik. Ez pedig ahhoz vezet, hogy helytelen időpillanatokban kezd el egyikük várni a másikra stb. Kiindulva ebből felvetődött ugye a több szálon történő  működtetés. Ezzel elérhető, hogy minden a megfelelő időben kapja meg a neki kellő / járó erőforrásokat, ne alakuljon ki felesleges várakozás. Meg persze roppant</w:t>
       </w:r>
       <w:r>
         <w:t xml:space="preserve"> hatékonyan lehet</w:t>
@@ -1088,11 +1364,98 @@
         <w:t xml:space="preserve"> </w:t>
       </w:r>
       <w:r>
-        <w:t xml:space="preserve">szabályozni a program belsőjében történő egységek szabályos működését. </w:t>
-      </w:r>
+        <w:t>szabályozni a program belsőjében történő egységek szabályos működését. Mivel mint majd a későbbiekből kiderül szükségünk van egy szinte katonás rendben történő szálak közötti kommunikációra.</w:t>
+      </w:r>
+    </w:p>
+    <w:p>
+      <w:pPr>
+        <w:pStyle w:val="Cmsor3"/>
+      </w:pPr>
+      <w:r>
+        <w:t xml:space="preserve">Miért használok technically singleton megvalósítást. </w:t>
+      </w:r>
+    </w:p>
+    <w:p>
+      <w:pPr>
+        <w:pStyle w:val="Cmsor3"/>
+      </w:pPr>
+      <w:r>
+        <w:t>Technically S</w:t>
+      </w:r>
+      <w:r>
+        <w:t>ingleton</w:t>
+      </w:r>
+      <w:r>
+        <w:t>. (</w:t>
+      </w:r>
+      <w:r>
+        <w:t>based on s</w:t>
+      </w:r>
+      <w:r>
+        <w:t>ingleton definition)</w:t>
+      </w:r>
+    </w:p>
+    <w:p/>
+    <w:p>
+      <w:pPr>
+        <w:pStyle w:val="Cmsor4"/>
+      </w:pPr>
+      <w:r>
+        <w:t>A</w:t>
+      </w:r>
+      <w:r>
+        <w:t>nnak jelentősége</w:t>
+      </w:r>
+      <w:r>
+        <w:t xml:space="preserve"> </w:t>
+      </w:r>
+      <w:r>
+        <w:t>az exponenci</w:t>
+      </w:r>
+      <w:r>
+        <w:t>á</w:t>
+      </w:r>
+      <w:r>
+        <w:t>l</w:t>
+      </w:r>
+      <w:r>
+        <w:t>i</w:t>
+      </w:r>
+      <w:r>
+        <w:t>s</w:t>
+      </w:r>
+      <w:r>
+        <w:t>an növekvő adatmennyiség</w:t>
+      </w:r>
+      <w:r>
+        <w:t xml:space="preserve"> leküzdésé</w:t>
+      </w:r>
+      <w:r>
+        <w:t>be</w:t>
+      </w:r>
+      <w:r>
+        <w:t>n.</w:t>
+      </w:r>
+    </w:p>
+    <w:p>
+      <w:pPr>
+        <w:ind w:firstLine="708"/>
+      </w:pPr>
+      <w:r>
+        <w:t xml:space="preserve">Ha elkezdünk gondolkodni arról, hogy milyen módon ültethető át a minimax által folyamatosan termelt adat olyan struktúrába amely nem lövi fejbe négy - öt rekurzív hívás után a memóriánkat akkor szükségszerűen singleton osztályokat kell alkalmaznunk. Egészen pontosan persze nem, de az egyszerűség kedvéért hivatkozzunk rá így. Ahhoz ugyanis, hogy </w:t>
+      </w:r>
+      <w:r>
+        <w:t>ekkora mennyiséget hatékonyan kezelni tudjunk újra elhasználható folyamatosan lecsupaszítható és újraparaméterezhető - kissé költőien fogalmazva - oszlopokra van szükségünk. A … fejezetben bővebben is kifejtem, hogyan is fog ez működni, de gyakorlatilag alap ötletként az szolgált, hogy bármely esetben mikor létrehozunk egy lehetséges jövőbeli pozíciót ne egy új példánnyal szemeteljük tele a memóriát, hanem fogjuk azt a tábla objektumot - melynek előző iterációbeli lehetséges fölrakását és az ahhoz tartozó adatokat már úgy is eltároltuk egy FEN stringben - takarítsuk le róla a figurákat, meg egyéb fölösleget és rakjuk fel rá a következő kiértékelni kívánt lehetőséget.</w:t>
+      </w:r>
+    </w:p>
+    <w:p/>
+    <w:p>
+      <w:pPr>
+        <w:pStyle w:val="Cmsor4"/>
+      </w:pPr>
       <w:r>
         <w:lastRenderedPageBreak/>
-        <w:t>Mivel mint majd a későbbiekből kiderül szükségünk van egy szinte katonás rendben történő szálak közötti kommunikációra.</w:t>
+        <w:t>Ehhez kapcsolódóan a körvonalazódó osztály architektúra.</w:t>
       </w:r>
     </w:p>
     <w:p>
@@ -1100,7 +1463,42 @@
         <w:pStyle w:val="Cmsor3"/>
       </w:pPr>
       <w:r>
-        <w:t xml:space="preserve">Miért használok technically singleton megvalósítást. </w:t>
+        <w:t>Az alap megjelenítés</w:t>
+      </w:r>
+    </w:p>
+    <w:p>
+      <w:pPr>
+        <w:pStyle w:val="Cmsor4"/>
+      </w:pPr>
+      <w:r>
+        <w:t xml:space="preserve">Annak kapcsolata a szálakkal </w:t>
+      </w:r>
+    </w:p>
+    <w:p>
+      <w:pPr>
+        <w:pStyle w:val="Cmsor4"/>
+      </w:pPr>
+      <w:proofErr w:type="spellStart"/>
+      <w:r>
+        <w:t>Invoke</w:t>
+      </w:r>
+      <w:proofErr w:type="spellEnd"/>
+      <w:r>
+        <w:t xml:space="preserve"> </w:t>
+      </w:r>
+      <w:proofErr w:type="spellStart"/>
+      <w:r>
+        <w:t>later</w:t>
+      </w:r>
+      <w:proofErr w:type="spellEnd"/>
+    </w:p>
+    <w:p/>
+    <w:p>
+      <w:pPr>
+        <w:pStyle w:val="Cmsor2"/>
+      </w:pPr>
+      <w:r>
+        <w:t>Megvalósítás</w:t>
       </w:r>
     </w:p>
     <w:p>
@@ -1108,201 +1506,160 @@
         <w:pStyle w:val="Cmsor3"/>
       </w:pPr>
       <w:r>
-        <w:t>T</w:t>
-      </w:r>
-      <w:r>
-        <w:t xml:space="preserve">echnically </w:t>
-      </w:r>
-      <w:r>
-        <w:t>S</w:t>
-      </w:r>
-      <w:r>
-        <w:t>ingleton</w:t>
-      </w:r>
-      <w:r>
-        <w:t>. (</w:t>
-      </w:r>
-      <w:r>
-        <w:t>based on s</w:t>
-      </w:r>
-      <w:r>
-        <w:t>ingleton definition)</w:t>
+        <w:t>Szálak</w:t>
+      </w:r>
+    </w:p>
+    <w:p>
+      <w:pPr>
+        <w:ind w:firstLine="567"/>
+      </w:pPr>
+      <w:r>
+        <w:t>A program szálakra bontása</w:t>
+      </w:r>
+      <w:r>
+        <w:t xml:space="preserve"> a már tárgyaltak miatt</w:t>
+      </w:r>
+      <w:r>
+        <w:t xml:space="preserve"> szükséges volt</w:t>
+      </w:r>
+      <w:r>
+        <w:t>. Ezért nézzünk egy konkrét probléma megoldását ami a következő kép</w:t>
+      </w:r>
+      <w:r>
+        <w:t>p</w:t>
+      </w:r>
+      <w:r>
+        <w:t xml:space="preserve">en jelentkezik: </w:t>
+      </w:r>
+      <w:r>
+        <w:t>kiválasztok, majd lépek egyet</w:t>
+      </w:r>
+      <w:r>
+        <w:t xml:space="preserve"> a választott</w:t>
+      </w:r>
+      <w:r>
+        <w:t xml:space="preserve"> figurával a készített GUI felületen. Ekkor a program agyában ez tudatosul és el is kezdi számolni mi lehet a megfelelő válaszlépés. De ezalatt a játékos nem lát semmilyen változást a táblán, a lépés vizualizációja elmarad. Ez azért van mert a </w:t>
+      </w:r>
+      <w:r>
+        <w:t xml:space="preserve">java </w:t>
+      </w:r>
+      <w:proofErr w:type="spellStart"/>
+      <w:r>
+        <w:t>swing</w:t>
+      </w:r>
+      <w:proofErr w:type="spellEnd"/>
+      <w:r>
+        <w:t>-ben megvalósított GUI by default</w:t>
+      </w:r>
+      <w:r>
+        <w:t xml:space="preserve"> keletkező</w:t>
+      </w:r>
+      <w:r>
+        <w:t xml:space="preserve"> szál</w:t>
+      </w:r>
+      <w:r>
+        <w:t>a</w:t>
+      </w:r>
+      <w:r>
+        <w:t xml:space="preserve"> </w:t>
+      </w:r>
+      <w:r>
+        <w:t xml:space="preserve">nem hajtja végre a repaint műveletet, mert előtte elkezdünk ugyanazzal a szállal (GUI-t kezelő AWT) egy nagyon nagy műveletigényű függvényt, nevezetesen </w:t>
+      </w:r>
+      <w:r>
+        <w:t>az általában gigantikus méreteket öltő minimax algoritmus</w:t>
+      </w:r>
+      <w:r>
+        <w:t>t</w:t>
+      </w:r>
+      <w:r>
+        <w:t>.</w:t>
+      </w:r>
+      <w:r>
+        <w:t xml:space="preserve"> Amíg tehát az egyszálas szekvenciális program megvalósításban a GUI szálban akarjuk használni, lekötni a</w:t>
+      </w:r>
+      <w:r>
+        <w:t xml:space="preserve">z erőforrásunkat, addig nem hajtódig végre az utolsó szálban lefutó művelet, a már említett repaint. </w:t>
+      </w:r>
+      <w:r>
+        <w:t xml:space="preserve">Így szakszerű átgondolás után adódik az ötlet, hogy a programot </w:t>
+      </w:r>
+      <w:r>
+        <w:t>p</w:t>
+      </w:r>
+      <w:r>
+        <w:t>árhuzamosít</w:t>
+      </w:r>
+      <w:r>
+        <w:t>ással; több</w:t>
+      </w:r>
+      <w:r>
+        <w:t xml:space="preserve"> szállal valósítsuk meg. Ennek megfelelően lesz egy </w:t>
+      </w:r>
+      <w:r>
+        <w:t xml:space="preserve">ütemező </w:t>
+      </w:r>
+      <w:r>
+        <w:t>osztályom, mely kezeli a grafikus interfész változásait, és csak a megfelelő műveletek lezajlása után ütemezi be a gép gondolkodását implementáló szála</w:t>
+      </w:r>
+      <w:r>
+        <w:t>kat</w:t>
+      </w:r>
+      <w:r>
+        <w:t>. Kiemelt fontosságnak örvend, hogy az AI elindítása az invokeLater* metóduson keresztül történik, mely garantálja, hogy a kalkuláció az után induljon el, miután a</w:t>
+      </w:r>
+      <w:r>
+        <w:t xml:space="preserve">z </w:t>
+      </w:r>
+      <w:proofErr w:type="spellStart"/>
+      <w:r>
+        <w:t>újrarajzoló</w:t>
+      </w:r>
+      <w:proofErr w:type="spellEnd"/>
+      <w:r>
+        <w:t xml:space="preserve"> </w:t>
+      </w:r>
+      <w:r>
+        <w:t xml:space="preserve">metódus már megtörtént. </w:t>
+      </w:r>
+      <w:r>
+        <w:t xml:space="preserve">Ezt az adatok szintjén is igyekszem úgy létrehozni, hogy az erőforrásoknak is kevés lehetősége legyen </w:t>
+      </w:r>
+      <w:proofErr w:type="spellStart"/>
+      <w:r>
+        <w:t>racecondition</w:t>
+      </w:r>
+      <w:proofErr w:type="spellEnd"/>
+      <w:r>
+        <w:t xml:space="preserve"> alapjául szolgálni futás közben.</w:t>
+      </w:r>
+    </w:p>
+    <w:p>
+      <w:pPr>
+        <w:ind w:firstLine="567"/>
+      </w:pPr>
+      <w:r>
+        <w:t xml:space="preserve">Az említett ütemező a </w:t>
+      </w:r>
+      <w:r>
+        <w:t>programnak</w:t>
+      </w:r>
+      <w:r>
+        <w:t>,</w:t>
+      </w:r>
+      <w:r>
+        <w:t xml:space="preserve"> a következő ritmust szabja meg: a humán játékos lépése után egy invokeLater hívás által elindítunk egy szálat. Amely egészen konkrétan az Ai szálleíró osztály egy példánya lesz. Miután ez a szál elvégzi a dolgát (bővebben) meghív egy függvényt ami egy kapott FEN </w:t>
+      </w:r>
+      <w:proofErr w:type="spellStart"/>
+      <w:r>
+        <w:t>stringet</w:t>
+      </w:r>
+      <w:proofErr w:type="spellEnd"/>
+      <w:r>
+        <w:t xml:space="preserve"> felhasználva felrakja a megjelenített táblát. Ezután az irányítás vissza kerül a humán játékoshoz. </w:t>
       </w:r>
     </w:p>
     <w:p/>
-    <w:p>
-      <w:pPr>
-        <w:pStyle w:val="Cmsor4"/>
-      </w:pPr>
-      <w:r>
-        <w:t>A</w:t>
-      </w:r>
-      <w:r>
-        <w:t>nnak jelentősége</w:t>
-      </w:r>
-      <w:r>
-        <w:t xml:space="preserve"> </w:t>
-      </w:r>
-      <w:r>
-        <w:t>az exponenci</w:t>
-      </w:r>
-      <w:r>
-        <w:t>á</w:t>
-      </w:r>
-      <w:r>
-        <w:t>l</w:t>
-      </w:r>
-      <w:r>
-        <w:t>i</w:t>
-      </w:r>
-      <w:r>
-        <w:t>s</w:t>
-      </w:r>
-      <w:r>
-        <w:t>an növekvő adatmennyiség</w:t>
-      </w:r>
-      <w:r>
-        <w:t xml:space="preserve"> leküzdésé</w:t>
-      </w:r>
-      <w:r>
-        <w:t>be</w:t>
-      </w:r>
-      <w:r>
-        <w:t>n.</w:t>
-      </w:r>
-    </w:p>
-    <w:p>
-      <w:pPr>
-        <w:ind w:firstLine="708"/>
-      </w:pPr>
-      <w:r>
-        <w:t xml:space="preserve">Ha elkezdünk gondolkodni arról, hogy milyen módon ültethető át a minimax által folyamatosan termelt adat olyan struktúrába amely nem lövi fejbe négy - öt rekurzív hívás után a memóriánkat akkor szükségszerűen singleton osztályokat kell alkalmaznunk. Egészen pontosan persze nem, de az egyszerűség kedvéért hivatkozzunk rá így. Ahhoz ugyanis, hogy </w:t>
-      </w:r>
-      <w:r>
-        <w:t>ekkora mennyiséget hatékonyan kezelni tudjunk újra elhasználható folyamatosan lecsupaszítható és újraparaméterezhető - kissé költőien fogalmazva - oszlopokra van szükségünk. A … fejezetben bővebben is kifejtem, hogyan is fog ez működni, de gyakorlatilag alap ötletként az szolgált, hogy bármely esetben mikor létrehozunk egy lehetséges jövőbeli pozíciót ne egy új példánnyal szemeteljük tele a memóriát, hanem fogjuk azt a tábla objektumot - melynek előző iterációbeli lehetséges fölrakását és az ahhoz tartozó adatokat már úgy is eltároltuk egy FEN stringben - takarítsuk le róla a figurákat, meg egyéb fölösleget és rakjuk fel rá a következő kiértékelni kívánt lehetőséget.</w:t>
-      </w:r>
-    </w:p>
-    <w:p/>
-    <w:p>
-      <w:pPr>
-        <w:pStyle w:val="Cmsor4"/>
-      </w:pPr>
-      <w:r>
-        <w:t>Ehhez kapcsolódóan a körvonalazódó osztály architektúra.</w:t>
-      </w:r>
-    </w:p>
-    <w:p>
-      <w:pPr>
-        <w:pStyle w:val="Cmsor4"/>
-      </w:pPr>
-      <w:r>
-        <w:t>Milyen szálakhoz kapcsolódó egyéb szükséges elemeket hívok még segítségül</w:t>
-      </w:r>
-      <w:r>
-        <w:t>?</w:t>
-      </w:r>
-    </w:p>
-    <w:p>
-      <w:pPr>
-        <w:ind w:firstLine="708"/>
-      </w:pPr>
-      <w:r>
-        <w:t>Fontos továbbá az is, hogy a szálak használatának tudatában milyen további konkrét adatstruktúrákat kell hasznosítanunk a megvalósításkor. -&gt; TODO BlockingQueue definíciója, fontossága.</w:t>
-      </w:r>
-    </w:p>
-    <w:p>
-      <w:pPr>
-        <w:pStyle w:val="Cmsor3"/>
-      </w:pPr>
-      <w:r>
-        <w:t>Az alap megjelenítés</w:t>
-      </w:r>
-    </w:p>
-    <w:p>
-      <w:pPr>
-        <w:pStyle w:val="Cmsor4"/>
-      </w:pPr>
-      <w:r>
-        <w:t xml:space="preserve">Annak kapcsolata a szálakkal </w:t>
-      </w:r>
-    </w:p>
-    <w:p>
-      <w:pPr>
-        <w:pStyle w:val="Cmsor4"/>
-      </w:pPr>
-      <w:r>
-        <w:t>Invoke later</w:t>
-      </w:r>
-    </w:p>
-    <w:p/>
-    <w:p>
-      <w:pPr>
-        <w:pStyle w:val="Cmsor2"/>
-      </w:pPr>
-      <w:r>
-        <w:lastRenderedPageBreak/>
-        <w:t>Megvalósítás</w:t>
-      </w:r>
-    </w:p>
-    <w:p>
-      <w:pPr>
-        <w:pStyle w:val="Cmsor3"/>
-      </w:pPr>
-      <w:r>
-        <w:t>Szálak</w:t>
-      </w:r>
-    </w:p>
-    <w:p>
-      <w:pPr>
-        <w:ind w:firstLine="567"/>
-      </w:pPr>
-      <w:r>
-        <w:t>A program szálakra bontása</w:t>
-      </w:r>
-      <w:r>
-        <w:t xml:space="preserve"> a már tárgyaltak miatt</w:t>
-      </w:r>
-      <w:r>
-        <w:t xml:space="preserve"> szükséges volt</w:t>
-      </w:r>
-      <w:r>
-        <w:t xml:space="preserve">. Ezért nézzünk egy konkrét probléma megoldását ami a következő képen jelentkezik: </w:t>
-      </w:r>
-      <w:r>
-        <w:t>kiválasztok, majd lépek egyet</w:t>
-      </w:r>
-      <w:r>
-        <w:t xml:space="preserve"> a választott</w:t>
-      </w:r>
-      <w:r>
-        <w:t xml:space="preserve"> figurával a készített GUI felületen. Ekkor a program agyában ez tudatosul és el is kezdi számolni mi lehet a megfelelő válaszlépés. De ezalatt a játékos nem lát semmilyen változást a táblán, a lépés vizualizációja elmarad. Ez azért van mert a </w:t>
-      </w:r>
-      <w:r>
-        <w:t>java swing-ben megvalósított GUI by default külön szálon fut, és nem végzi el a repaint műveletet egészen addig míg az összes általa meghívott</w:t>
-      </w:r>
-      <w:r>
-        <w:t xml:space="preserve"> plusz</w:t>
-      </w:r>
-      <w:r>
-        <w:t xml:space="preserve"> művelet le nem zárul. Ez esetünkben pedig ugye az általában gigantikus méreteket öltő minimax algoritmus. Így szakszerű átgondolás után adódik az ötlet, hogy a programot legalább kettő, vagy több párhuzamosított szállal valósítsuk meg. Ennek megfelelően lesz egy EDT azaz Event Dispatch Thread osztályom, mely kezeli a grafikus interfész változásait, és csak a megfelelő műveletek lezajlása után ütemezi be a gép gondolkodását implementáló szálat. Kiemelt fontosságnak örvend, hogy az AI elindítása az invokeLater* metóduson keresztül történik, mely garantálja, hogy a kalkuláció az után induljon el, miután a repaint metódus már megtörtént. </w:t>
-      </w:r>
-    </w:p>
-    <w:p>
-      <w:pPr>
-        <w:ind w:firstLine="567"/>
-      </w:pPr>
-      <w:r>
-        <w:t>TODO Ide kellene-e a szál definíció, vagy korábbra.</w:t>
-      </w:r>
-    </w:p>
-    <w:p>
-      <w:pPr>
-        <w:ind w:firstLine="567"/>
-      </w:pPr>
-      <w:r>
-        <w:t>TODO Tehát milyen szálak vannak, mik is azok a szálak (def.)</w:t>
-      </w:r>
-    </w:p>
     <w:p>
       <w:pPr>
         <w:pStyle w:val="Cmsor3"/>
@@ -1384,7 +1741,7 @@
                     <pic:cNvPicPr/>
                   </pic:nvPicPr>
                   <pic:blipFill>
-                    <a:blip r:embed="rId10" cstate="print">
+                    <a:blip r:embed="rId9" cstate="print">
                       <a:extLst>
                         <a:ext uri="{28A0092B-C50C-407E-A947-70E740481C1C}">
                           <a14:useLocalDpi xmlns:a14="http://schemas.microsoft.com/office/drawing/2010/main" val="0"/>
@@ -1462,7 +1819,7 @@
         <w:ind w:firstLine="567"/>
       </w:pPr>
       <w:r>
-        <w:t>A szép, elkülönített működést megvalósító szálakkal ellentétben a projektben szereplő objektumok felettébb egymásra épülőek. Egész egyszerűen azért, mert bármilyen bonyolultan is igyekszünk elképzelni a megvalósítást, a sakk mégis csak egy táblából, a mezőkből melyek a táblán vannak és az azokon álló figurákból áll. Így hát jó ötlet ezeket alapul venni a programunk struktúrájának felépítésekor és megfelelő leszármazási rendszert kialakítani az egy csoportba tartozó típusoknak, legyenek azok akár a megjelenítés, akár a háttérlogika elemei.</w:t>
+        <w:t>A szép, elkülönített működést megvalósító szálakkal ellentétben a projektben szereplő objektumok felettébb egymásra épülőek. Egész egyszerűen azért, mert bármilyen bonyolultan is igyekszünk elképzelni a megvalósítást, a sakk mégis csak egy táblából, a mezőkből és az azokon álló figurákból áll. Így hát jó ötlet ezeket alapul venni a programunk struktúrájának felépítésekor és megfelelő leszármazási rendszert kialakítani az egy csoportba tartozó típusoknak, legyenek azok akár a megjelenítés, akár a háttérlogika elemei.</w:t>
       </w:r>
     </w:p>
     <w:p>
@@ -1516,8 +1873,13 @@
       <w:pPr>
         <w:pStyle w:val="Cmsor3"/>
       </w:pPr>
-      <w:r>
-        <w:t>Paraméterezhetőség tesztelése</w:t>
+      <w:proofErr w:type="spellStart"/>
+      <w:r>
+        <w:t>Paraméterezhetőség</w:t>
+      </w:r>
+      <w:proofErr w:type="spellEnd"/>
+      <w:r>
+        <w:t xml:space="preserve"> tesztelése</w:t>
       </w:r>
     </w:p>
     <w:p/>
@@ -1525,8 +1887,13 @@
       <w:pPr>
         <w:pStyle w:val="Cmsor3"/>
       </w:pPr>
-      <w:r>
-        <w:t xml:space="preserve">Exception-ök tesztelése </w:t>
+      <w:proofErr w:type="spellStart"/>
+      <w:r>
+        <w:t>Exception-ök</w:t>
+      </w:r>
+      <w:proofErr w:type="spellEnd"/>
+      <w:r>
+        <w:t xml:space="preserve"> tesztelése </w:t>
       </w:r>
     </w:p>
     <w:p/>

</xml_diff>